<commit_message>
Completed 3, 4 tasks
</commit_message>
<xml_diff>
--- a/WORK-CASE №2.docx
+++ b/WORK-CASE №2.docx
@@ -1,6 +1,6 @@
 
 <file path=word/document.xml><?xml version="1.0" encoding="utf-8"?>
-<w:document xmlns:wpc="http://schemas.microsoft.com/office/word/2010/wordprocessingCanvas" xmlns:mc="http://schemas.openxmlformats.org/markup-compatibility/2006" xmlns:o="urn:schemas-microsoft-com:office:office" xmlns:r="http://schemas.openxmlformats.org/officeDocument/2006/relationships" xmlns:m="http://schemas.openxmlformats.org/officeDocument/2006/math" xmlns:v="urn:schemas-microsoft-com:vml" xmlns:wp14="http://schemas.microsoft.com/office/word/2010/wordprocessingDrawing" xmlns:wp="http://schemas.openxmlformats.org/drawingml/2006/wordprocessingDrawing" xmlns:w10="urn:schemas-microsoft-com:office:word" xmlns:w="http://schemas.openxmlformats.org/wordprocessingml/2006/main" xmlns:w14="http://schemas.microsoft.com/office/word/2010/wordml" xmlns:w15="http://schemas.microsoft.com/office/word/2012/wordml" xmlns:wpg="http://schemas.microsoft.com/office/word/2010/wordprocessingGroup" xmlns:wpi="http://schemas.microsoft.com/office/word/2010/wordprocessingInk" xmlns:wne="http://schemas.microsoft.com/office/word/2006/wordml" xmlns:wps="http://schemas.microsoft.com/office/word/2010/wordprocessingShape" mc:Ignorable="w14 w15 wp14">
+<w:document xmlns:wpc="http://schemas.microsoft.com/office/word/2010/wordprocessingCanvas" xmlns:cx="http://schemas.microsoft.com/office/drawing/2014/chartex" xmlns:cx1="http://schemas.microsoft.com/office/drawing/2015/9/8/chartex" xmlns:cx2="http://schemas.microsoft.com/office/drawing/2015/10/21/chartex" xmlns:cx3="http://schemas.microsoft.com/office/drawing/2016/5/9/chartex" xmlns:cx4="http://schemas.microsoft.com/office/drawing/2016/5/10/chartex" xmlns:cx5="http://schemas.microsoft.com/office/drawing/2016/5/11/chartex" xmlns:cx6="http://schemas.microsoft.com/office/drawing/2016/5/12/chartex" xmlns:cx7="http://schemas.microsoft.com/office/drawing/2016/5/13/chartex" xmlns:cx8="http://schemas.microsoft.com/office/drawing/2016/5/14/chartex" xmlns:mc="http://schemas.openxmlformats.org/markup-compatibility/2006" xmlns:aink="http://schemas.microsoft.com/office/drawing/2016/ink" xmlns:am3d="http://schemas.microsoft.com/office/drawing/2017/model3d" xmlns:o="urn:schemas-microsoft-com:office:office" xmlns:oel="http://schemas.microsoft.com/office/2019/extlst" xmlns:r="http://schemas.openxmlformats.org/officeDocument/2006/relationships" xmlns:m="http://schemas.openxmlformats.org/officeDocument/2006/math" xmlns:v="urn:schemas-microsoft-com:vml" xmlns:wp14="http://schemas.microsoft.com/office/word/2010/wordprocessingDrawing" xmlns:wp="http://schemas.openxmlformats.org/drawingml/2006/wordprocessingDrawing" xmlns:w10="urn:schemas-microsoft-com:office:word" xmlns:w="http://schemas.openxmlformats.org/wordprocessingml/2006/main" xmlns:w14="http://schemas.microsoft.com/office/word/2010/wordml" xmlns:w15="http://schemas.microsoft.com/office/word/2012/wordml" xmlns:w16cex="http://schemas.microsoft.com/office/word/2018/wordml/cex" xmlns:w16cid="http://schemas.microsoft.com/office/word/2016/wordml/cid" xmlns:w16="http://schemas.microsoft.com/office/word/2018/wordml" xmlns:w16sdtdh="http://schemas.microsoft.com/office/word/2020/wordml/sdtdatahash" xmlns:w16se="http://schemas.microsoft.com/office/word/2015/wordml/symex" xmlns:wpg="http://schemas.microsoft.com/office/word/2010/wordprocessingGroup" xmlns:wpi="http://schemas.microsoft.com/office/word/2010/wordprocessingInk" xmlns:wne="http://schemas.microsoft.com/office/word/2006/wordml" xmlns:wps="http://schemas.microsoft.com/office/word/2010/wordprocessingShape" mc:Ignorable="w14 w15 w16se w16cid w16 w16cex w16sdtdh wp14">
   <w:body>
     <w:p>
       <w:pPr>
@@ -13,12 +13,24 @@
           <w:rFonts w:ascii="Google Sans" w:eastAsia="Times New Roman" w:hAnsi="Google Sans" w:cs="Times New Roman"/>
           <w:color w:val="000000" w:themeColor="text1"/>
           <w:kern w:val="36"/>
+          <w:sz w:val="40"/>
+          <w:szCs w:val="40"/>
+          <w:lang w:val="uk-UA"/>
+          <w14:ligatures w14:val="none"/>
+        </w:rPr>
+      </w:pPr>
+      <w:r>
+        <w:rPr>
+          <w:rFonts w:ascii="Google Sans" w:eastAsia="Times New Roman" w:hAnsi="Google Sans" w:cs="Times New Roman"/>
+          <w:color w:val="000000" w:themeColor="text1"/>
+          <w:kern w:val="36"/>
           <w:sz w:val="48"/>
           <w:szCs w:val="48"/>
-          <w:lang w:eastAsia="aa-ET"/>
-          <w14:ligatures w14:val="none"/>
-        </w:rPr>
-      </w:pPr>
+          <w:lang/>
+          <w14:ligatures w14:val="none"/>
+        </w:rPr>
+        <w:t>WORK-CASE №2</w:t>
+      </w:r>
       <w:r>
         <w:rPr>
           <w:rFonts w:ascii="Google Sans" w:eastAsia="Times New Roman" w:hAnsi="Google Sans" w:cs="Times New Roman"/>
@@ -26,10 +38,132 @@
           <w:kern w:val="36"/>
           <w:sz w:val="48"/>
           <w:szCs w:val="48"/>
-          <w:lang w:eastAsia="aa-ET"/>
-          <w14:ligatures w14:val="none"/>
-        </w:rPr>
-        <w:t>WORK-CASE №2</w:t>
+          <w:lang w:val="uk-UA"/>
+          <w14:ligatures w14:val="none"/>
+        </w:rPr>
+        <w:t xml:space="preserve">        </w:t>
+      </w:r>
+      <w:r>
+        <w:rPr>
+          <w:rFonts w:ascii="Google Sans" w:eastAsia="Times New Roman" w:hAnsi="Google Sans" w:cs="Times New Roman"/>
+          <w:color w:val="000000" w:themeColor="text1"/>
+          <w:kern w:val="36"/>
+          <w:sz w:val="32"/>
+          <w:szCs w:val="32"/>
+          <w:lang w:val="uk-UA"/>
+          <w14:ligatures w14:val="none"/>
+        </w:rPr>
+        <w:t>Виконали</w:t>
+      </w:r>
+      <w:r>
+        <w:rPr>
+          <w:rFonts w:ascii="Google Sans" w:eastAsia="Times New Roman" w:hAnsi="Google Sans" w:cs="Times New Roman"/>
+          <w:color w:val="000000" w:themeColor="text1"/>
+          <w:kern w:val="36"/>
+          <w:sz w:val="32"/>
+          <w:szCs w:val="32"/>
+          <w:lang w:val="ru-RU"/>
+          <w14:ligatures w14:val="none"/>
+        </w:rPr>
+        <w:t>:</w:t>
+      </w:r>
+      <w:r>
+        <w:rPr>
+          <w:rFonts w:ascii="Google Sans" w:eastAsia="Times New Roman" w:hAnsi="Google Sans" w:cs="Times New Roman"/>
+          <w:color w:val="000000" w:themeColor="text1"/>
+          <w:kern w:val="36"/>
+          <w:sz w:val="40"/>
+          <w:szCs w:val="40"/>
+          <w:lang w:val="uk-UA"/>
+          <w14:ligatures w14:val="none"/>
+        </w:rPr>
+        <w:t xml:space="preserve"> </w:t>
+      </w:r>
+      <w:r>
+        <w:rPr>
+          <w:rFonts w:ascii="Google Sans" w:eastAsia="Times New Roman" w:hAnsi="Google Sans" w:cs="Times New Roman"/>
+          <w:color w:val="000000" w:themeColor="text1"/>
+          <w:kern w:val="36"/>
+          <w:sz w:val="40"/>
+          <w:szCs w:val="40"/>
+          <w:lang w:val="uk-UA"/>
+          <w14:ligatures w14:val="none"/>
+        </w:rPr>
+        <w:t xml:space="preserve">  </w:t>
+      </w:r>
+      <w:proofErr w:type="spellStart"/>
+      <w:r>
+        <w:rPr>
+          <w:rFonts w:ascii="Google Sans" w:eastAsia="Times New Roman" w:hAnsi="Google Sans" w:cs="Times New Roman"/>
+          <w:color w:val="000000" w:themeColor="text1"/>
+          <w:kern w:val="36"/>
+          <w:sz w:val="32"/>
+          <w:szCs w:val="32"/>
+          <w:lang w:val="uk-UA"/>
+          <w14:ligatures w14:val="none"/>
+        </w:rPr>
+        <w:t>Дзизи</w:t>
+      </w:r>
+      <w:r>
+        <w:rPr>
+          <w:rFonts w:ascii="Google Sans" w:eastAsia="Times New Roman" w:hAnsi="Google Sans" w:cs="Times New Roman"/>
+          <w:color w:val="000000" w:themeColor="text1"/>
+          <w:kern w:val="36"/>
+          <w:sz w:val="32"/>
+          <w:szCs w:val="32"/>
+          <w:lang w:val="uk-UA"/>
+          <w14:ligatures w14:val="none"/>
+        </w:rPr>
+        <w:t>л</w:t>
+      </w:r>
+      <w:r>
+        <w:rPr>
+          <w:rFonts w:ascii="Google Sans" w:eastAsia="Times New Roman" w:hAnsi="Google Sans" w:cs="Times New Roman"/>
+          <w:color w:val="000000" w:themeColor="text1"/>
+          <w:kern w:val="36"/>
+          <w:sz w:val="32"/>
+          <w:szCs w:val="32"/>
+          <w:lang w:val="uk-UA"/>
+          <w14:ligatures w14:val="none"/>
+        </w:rPr>
+        <w:t>ь</w:t>
+      </w:r>
+      <w:proofErr w:type="spellEnd"/>
+      <w:r>
+        <w:rPr>
+          <w:rFonts w:ascii="Google Sans" w:eastAsia="Times New Roman" w:hAnsi="Google Sans" w:cs="Times New Roman"/>
+          <w:color w:val="000000" w:themeColor="text1"/>
+          <w:kern w:val="36"/>
+          <w:sz w:val="32"/>
+          <w:szCs w:val="32"/>
+          <w:lang w:val="uk-UA"/>
+          <w14:ligatures w14:val="none"/>
+        </w:rPr>
+        <w:t xml:space="preserve"> Д.Є. </w:t>
+      </w:r>
+      <w:r>
+        <w:rPr>
+          <w:rFonts w:ascii="Google Sans" w:eastAsia="Times New Roman" w:hAnsi="Google Sans" w:cs="Times New Roman"/>
+          <w:color w:val="000000" w:themeColor="text1"/>
+          <w:kern w:val="36"/>
+          <w:sz w:val="32"/>
+          <w:szCs w:val="32"/>
+          <w:lang w:val="uk-UA"/>
+          <w14:ligatures w14:val="none"/>
+        </w:rPr>
+        <w:t xml:space="preserve"> </w:t>
+      </w:r>
+      <w:r>
+        <w:rPr>
+          <w:rFonts w:ascii="Google Sans" w:eastAsia="Times New Roman" w:hAnsi="Google Sans" w:cs="Times New Roman"/>
+          <w:color w:val="000000" w:themeColor="text1"/>
+          <w:kern w:val="36"/>
+          <w:sz w:val="32"/>
+          <w:szCs w:val="32"/>
+          <w:lang w:val="uk-UA"/>
+          <w14:ligatures w14:val="none"/>
+        </w:rPr>
+        <w:t>Чех І.В.</w:t>
       </w:r>
     </w:p>
     <w:p>
@@ -42,7 +176,7 @@
           <w:kern w:val="36"/>
           <w:sz w:val="48"/>
           <w:szCs w:val="48"/>
-          <w:lang w:val="uk-UA" w:eastAsia="aa-ET"/>
+          <w:lang w:val="uk-UA"/>
           <w14:ligatures w14:val="none"/>
         </w:rPr>
       </w:pPr>
@@ -69,13 +203,13 @@
           <w:lang w:val="uk-UA" w:eastAsia="uk-UA"/>
         </w:rPr>
         <w:drawing>
-          <wp:anchor distT="0" distB="0" distL="114300" distR="114300" simplePos="0" relativeHeight="251658240" behindDoc="1" locked="0" layoutInCell="1" allowOverlap="1" wp14:anchorId="771E2A54" wp14:editId="74B4538E">
+          <wp:anchor distT="0" distB="0" distL="114300" distR="114300" simplePos="0" relativeHeight="251658240" behindDoc="1" locked="0" layoutInCell="1" allowOverlap="1" wp14:anchorId="771E2A54" wp14:editId="6E6F4D1C">
             <wp:simplePos x="0" y="0"/>
             <wp:positionH relativeFrom="page">
-              <wp:posOffset>1813560</wp:posOffset>
+              <wp:posOffset>1805940</wp:posOffset>
             </wp:positionH>
             <wp:positionV relativeFrom="paragraph">
-              <wp:posOffset>831215</wp:posOffset>
+              <wp:posOffset>747395</wp:posOffset>
             </wp:positionV>
             <wp:extent cx="4061460" cy="2545080"/>
             <wp:effectExtent l="0" t="0" r="0" b="7620"/>
@@ -92,7 +226,7 @@
                     <pic:cNvPicPr/>
                   </pic:nvPicPr>
                   <pic:blipFill>
-                    <a:blip r:embed="rId5">
+                    <a:blip r:embed="rId6">
                       <a:extLst>
                         <a:ext uri="{28A0092B-C50C-407E-A947-70E740481C1C}">
                           <a14:useLocalDpi xmlns:a14="http://schemas.microsoft.com/office/drawing/2010/main" val="0"/>
@@ -134,7 +268,7 @@
           <w:kern w:val="36"/>
           <w:sz w:val="32"/>
           <w:szCs w:val="48"/>
-          <w:lang w:eastAsia="aa-ET"/>
+          <w:lang/>
           <w14:ligatures w14:val="none"/>
         </w:rPr>
         <w:t>Install a type II hypervisor on your home workstation - Virtual Box, VMWare Workstation, Hyper-V (or another one of your choice).</w:t>
@@ -185,7 +319,7 @@
           <w:kern w:val="36"/>
           <w:sz w:val="32"/>
           <w:szCs w:val="48"/>
-          <w:lang w:eastAsia="aa-ET"/>
+          <w:lang/>
           <w14:ligatures w14:val="none"/>
         </w:rPr>
         <w:t>Describe a set of basic actions in the hypervisor you installed:</w:t>
@@ -204,7 +338,7 @@
           <w:kern w:val="36"/>
           <w:sz w:val="32"/>
           <w:szCs w:val="48"/>
-          <w:lang w:eastAsia="aa-ET"/>
+          <w:lang/>
           <w14:ligatures w14:val="none"/>
         </w:rPr>
       </w:pPr>
@@ -215,7 +349,7 @@
           <w:kern w:val="36"/>
           <w:sz w:val="32"/>
           <w:szCs w:val="48"/>
-          <w:lang w:eastAsia="aa-ET"/>
+          <w:lang/>
           <w14:ligatures w14:val="none"/>
         </w:rPr>
         <w:t>Creating a new virtual machine</w:t>
@@ -227,7 +361,7 @@
           <w:kern w:val="36"/>
           <w:sz w:val="32"/>
           <w:szCs w:val="48"/>
-          <w:lang w:val="en-US" w:eastAsia="aa-ET"/>
+          <w:lang w:val="en-US"/>
           <w14:ligatures w14:val="none"/>
         </w:rPr>
         <w:t>:</w:t>
@@ -247,7 +381,7 @@
           <w:kern w:val="36"/>
           <w:sz w:val="28"/>
           <w:szCs w:val="48"/>
-          <w:lang w:val="en-US" w:eastAsia="aa-ET"/>
+          <w:lang w:val="en-US"/>
           <w14:ligatures w14:val="none"/>
         </w:rPr>
       </w:pPr>
@@ -257,13 +391,13 @@
           <w:lang w:val="uk-UA" w:eastAsia="uk-UA"/>
         </w:rPr>
         <w:drawing>
-          <wp:anchor distT="0" distB="0" distL="114300" distR="114300" simplePos="0" relativeHeight="251659264" behindDoc="0" locked="0" layoutInCell="1" allowOverlap="1" wp14:anchorId="4579392C" wp14:editId="0C77E8A3">
+          <wp:anchor distT="0" distB="0" distL="114300" distR="114300" simplePos="0" relativeHeight="251659264" behindDoc="0" locked="0" layoutInCell="1" allowOverlap="1" wp14:anchorId="4579392C" wp14:editId="28DF3F5E">
             <wp:simplePos x="0" y="0"/>
-            <wp:positionH relativeFrom="column">
-              <wp:posOffset>979170</wp:posOffset>
+            <wp:positionH relativeFrom="page">
+              <wp:align>center</wp:align>
             </wp:positionH>
             <wp:positionV relativeFrom="paragraph">
-              <wp:posOffset>309245</wp:posOffset>
+              <wp:posOffset>347345</wp:posOffset>
             </wp:positionV>
             <wp:extent cx="4130040" cy="2592070"/>
             <wp:effectExtent l="0" t="0" r="3810" b="0"/>
@@ -280,7 +414,7 @@
                     <pic:cNvPicPr/>
                   </pic:nvPicPr>
                   <pic:blipFill>
-                    <a:blip r:embed="rId6">
+                    <a:blip r:embed="rId7">
                       <a:extLst>
                         <a:ext uri="{28A0092B-C50C-407E-A947-70E740481C1C}">
                           <a14:useLocalDpi xmlns:a14="http://schemas.microsoft.com/office/drawing/2010/main" val="0"/>
@@ -319,10 +453,36 @@
           <w:kern w:val="36"/>
           <w:sz w:val="28"/>
           <w:szCs w:val="48"/>
-          <w:lang w:val="en-US" w:eastAsia="aa-ET"/>
-          <w14:ligatures w14:val="none"/>
-        </w:rPr>
-        <w:t xml:space="preserve">Click on the “Machine” button and then on “New…”; </w:t>
+          <w:lang w:val="en-US"/>
+          <w14:ligatures w14:val="none"/>
+        </w:rPr>
+        <w:t>Click on the “Machine” button and then on “New…</w:t>
+      </w:r>
+      <w:proofErr w:type="gramStart"/>
+      <w:r>
+        <w:rPr>
+          <w:rFonts w:ascii="Google Sans" w:eastAsia="Times New Roman" w:hAnsi="Google Sans" w:cs="Times New Roman"/>
+          <w:color w:val="000000" w:themeColor="text1"/>
+          <w:kern w:val="36"/>
+          <w:sz w:val="28"/>
+          <w:szCs w:val="48"/>
+          <w:lang w:val="en-US"/>
+          <w14:ligatures w14:val="none"/>
+        </w:rPr>
+        <w:t>”;</w:t>
+      </w:r>
+      <w:proofErr w:type="gramEnd"/>
+      <w:r>
+        <w:rPr>
+          <w:rFonts w:ascii="Google Sans" w:eastAsia="Times New Roman" w:hAnsi="Google Sans" w:cs="Times New Roman"/>
+          <w:color w:val="000000" w:themeColor="text1"/>
+          <w:kern w:val="36"/>
+          <w:sz w:val="28"/>
+          <w:szCs w:val="48"/>
+          <w:lang w:val="en-US"/>
+          <w14:ligatures w14:val="none"/>
+        </w:rPr>
+        <w:t xml:space="preserve"> </w:t>
       </w:r>
     </w:p>
     <w:p>
@@ -335,7 +495,7 @@
           <w:kern w:val="36"/>
           <w:sz w:val="28"/>
           <w:szCs w:val="48"/>
-          <w:lang w:val="en-US" w:eastAsia="aa-ET"/>
+          <w:lang w:val="en-US"/>
           <w14:ligatures w14:val="none"/>
         </w:rPr>
       </w:pPr>
@@ -354,18 +514,18 @@
           <w:kern w:val="36"/>
           <w:sz w:val="28"/>
           <w:szCs w:val="48"/>
-          <w:lang w:val="en-US" w:eastAsia="aa-ET"/>
-          <w14:ligatures w14:val="none"/>
-        </w:rPr>
-      </w:pPr>
-      <w:r>
-        <w:rPr>
-          <w:rFonts w:ascii="Google Sans" w:eastAsia="Times New Roman" w:hAnsi="Google Sans" w:cs="Times New Roman"/>
-          <w:color w:val="000000" w:themeColor="text1"/>
-          <w:kern w:val="36"/>
-          <w:sz w:val="28"/>
-          <w:szCs w:val="48"/>
-          <w:lang w:val="en-US" w:eastAsia="aa-ET"/>
+          <w:lang w:val="en-US"/>
+          <w14:ligatures w14:val="none"/>
+        </w:rPr>
+      </w:pPr>
+      <w:r>
+        <w:rPr>
+          <w:rFonts w:ascii="Google Sans" w:eastAsia="Times New Roman" w:hAnsi="Google Sans" w:cs="Times New Roman"/>
+          <w:color w:val="000000" w:themeColor="text1"/>
+          <w:kern w:val="36"/>
+          <w:sz w:val="28"/>
+          <w:szCs w:val="48"/>
+          <w:lang w:val="en-US"/>
           <w14:ligatures w14:val="none"/>
         </w:rPr>
         <w:t>In the "Create Machine" Menu you need to give a name to your virtual machine, choose a folder where your machine is going to be situated,  choose the ISO file or type and version of OS you want to be on the virtual machine and click "Next";</w:t>
@@ -385,18 +545,18 @@
           <w:kern w:val="36"/>
           <w:sz w:val="28"/>
           <w:szCs w:val="48"/>
-          <w:lang w:val="en-US" w:eastAsia="aa-ET"/>
-          <w14:ligatures w14:val="none"/>
-        </w:rPr>
-      </w:pPr>
-      <w:r>
-        <w:rPr>
-          <w:rFonts w:ascii="Google Sans" w:eastAsia="Times New Roman" w:hAnsi="Google Sans" w:cs="Times New Roman"/>
-          <w:color w:val="000000" w:themeColor="text1"/>
-          <w:kern w:val="36"/>
-          <w:sz w:val="28"/>
-          <w:szCs w:val="48"/>
-          <w:lang w:val="en-US" w:eastAsia="aa-ET"/>
+          <w:lang w:val="en-US"/>
+          <w14:ligatures w14:val="none"/>
+        </w:rPr>
+      </w:pPr>
+      <w:r>
+        <w:rPr>
+          <w:rFonts w:ascii="Google Sans" w:eastAsia="Times New Roman" w:hAnsi="Google Sans" w:cs="Times New Roman"/>
+          <w:color w:val="000000" w:themeColor="text1"/>
+          <w:kern w:val="36"/>
+          <w:sz w:val="28"/>
+          <w:szCs w:val="48"/>
+          <w:lang w:val="en-US"/>
           <w14:ligatures w14:val="none"/>
         </w:rPr>
         <w:t>You need to choose the amount of base memory and processors;</w:t>
@@ -416,18 +576,18 @@
           <w:kern w:val="36"/>
           <w:sz w:val="28"/>
           <w:szCs w:val="48"/>
-          <w:lang w:val="en-US" w:eastAsia="aa-ET"/>
-          <w14:ligatures w14:val="none"/>
-        </w:rPr>
-      </w:pPr>
-      <w:r>
-        <w:rPr>
-          <w:rFonts w:ascii="Google Sans" w:eastAsia="Times New Roman" w:hAnsi="Google Sans" w:cs="Times New Roman"/>
-          <w:color w:val="000000" w:themeColor="text1"/>
-          <w:kern w:val="36"/>
-          <w:sz w:val="28"/>
-          <w:szCs w:val="48"/>
-          <w:lang w:val="en-US" w:eastAsia="aa-ET"/>
+          <w:lang w:val="en-US"/>
+          <w14:ligatures w14:val="none"/>
+        </w:rPr>
+      </w:pPr>
+      <w:r>
+        <w:rPr>
+          <w:rFonts w:ascii="Google Sans" w:eastAsia="Times New Roman" w:hAnsi="Google Sans" w:cs="Times New Roman"/>
+          <w:color w:val="000000" w:themeColor="text1"/>
+          <w:kern w:val="36"/>
+          <w:sz w:val="28"/>
+          <w:szCs w:val="48"/>
+          <w:lang w:val="en-US"/>
           <w14:ligatures w14:val="none"/>
         </w:rPr>
         <w:lastRenderedPageBreak/>
@@ -448,18 +608,17 @@
           <w:kern w:val="36"/>
           <w:sz w:val="28"/>
           <w:szCs w:val="48"/>
-          <w:lang w:val="en-US" w:eastAsia="aa-ET"/>
-          <w14:ligatures w14:val="none"/>
-        </w:rPr>
-      </w:pPr>
-      <w:bookmarkStart w:id="0" w:name="_GoBack"/>
+          <w:lang w:val="en-US"/>
+          <w14:ligatures w14:val="none"/>
+        </w:rPr>
+      </w:pPr>
       <w:r>
         <w:rPr>
           <w:noProof/>
           <w:lang w:val="uk-UA" w:eastAsia="uk-UA"/>
         </w:rPr>
         <w:drawing>
-          <wp:anchor distT="0" distB="0" distL="114300" distR="114300" simplePos="0" relativeHeight="251660288" behindDoc="0" locked="0" layoutInCell="1" allowOverlap="1" wp14:anchorId="03455BEB" wp14:editId="55068FF2">
+          <wp:anchor distT="0" distB="0" distL="114300" distR="114300" simplePos="0" relativeHeight="251660288" behindDoc="0" locked="0" layoutInCell="1" allowOverlap="1" wp14:anchorId="03455BEB" wp14:editId="2FC81B48">
             <wp:simplePos x="0" y="0"/>
             <wp:positionH relativeFrom="margin">
               <wp:align>center</wp:align>
@@ -482,7 +641,7 @@
                     <pic:cNvPicPr/>
                   </pic:nvPicPr>
                   <pic:blipFill>
-                    <a:blip r:embed="rId7">
+                    <a:blip r:embed="rId8">
                       <a:extLst>
                         <a:ext uri="{28A0092B-C50C-407E-A947-70E740481C1C}">
                           <a14:useLocalDpi xmlns:a14="http://schemas.microsoft.com/office/drawing/2010/main" val="0"/>
@@ -514,15 +673,14 @@
           </wp:anchor>
         </w:drawing>
       </w:r>
-      <w:bookmarkEnd w:id="0"/>
-      <w:r>
-        <w:rPr>
-          <w:rFonts w:ascii="Google Sans" w:eastAsia="Times New Roman" w:hAnsi="Google Sans" w:cs="Times New Roman"/>
-          <w:color w:val="000000" w:themeColor="text1"/>
-          <w:kern w:val="36"/>
-          <w:sz w:val="28"/>
-          <w:szCs w:val="48"/>
-          <w:lang w:val="en-US" w:eastAsia="aa-ET"/>
+      <w:r>
+        <w:rPr>
+          <w:rFonts w:ascii="Google Sans" w:eastAsia="Times New Roman" w:hAnsi="Google Sans" w:cs="Times New Roman"/>
+          <w:color w:val="000000" w:themeColor="text1"/>
+          <w:kern w:val="36"/>
+          <w:sz w:val="28"/>
+          <w:szCs w:val="48"/>
+          <w:lang w:val="en-US"/>
           <w14:ligatures w14:val="none"/>
         </w:rPr>
         <w:t>In this menu you can see the summary settings of the virtual machine, click “Finish” and your machine is created;</w:t>
@@ -538,7 +696,7 @@
           <w:kern w:val="36"/>
           <w:sz w:val="28"/>
           <w:szCs w:val="48"/>
-          <w:lang w:val="en-US" w:eastAsia="aa-ET"/>
+          <w:lang w:val="en-US"/>
           <w14:ligatures w14:val="none"/>
         </w:rPr>
       </w:pPr>
@@ -556,7 +714,7 @@
           <w:kern w:val="36"/>
           <w:sz w:val="32"/>
           <w:szCs w:val="48"/>
-          <w:lang w:eastAsia="aa-ET"/>
+          <w:lang/>
           <w14:ligatures w14:val="none"/>
         </w:rPr>
       </w:pPr>
@@ -567,10 +725,34 @@
           <w:kern w:val="36"/>
           <w:sz w:val="32"/>
           <w:szCs w:val="48"/>
-          <w:lang w:eastAsia="aa-ET"/>
-          <w14:ligatures w14:val="none"/>
-        </w:rPr>
-        <w:t>Selecting/adding equipment available for the virtual machine;</w:t>
+          <w:lang/>
+          <w14:ligatures w14:val="none"/>
+        </w:rPr>
+        <w:t>Selecting/adding equipment av</w:t>
+      </w:r>
+      <w:r>
+        <w:rPr>
+          <w:rFonts w:ascii="Google Sans" w:eastAsia="Times New Roman" w:hAnsi="Google Sans" w:cs="Times New Roman"/>
+          <w:color w:val="000000" w:themeColor="text1"/>
+          <w:kern w:val="36"/>
+          <w:sz w:val="32"/>
+          <w:szCs w:val="48"/>
+          <w:lang/>
+          <w14:ligatures w14:val="none"/>
+        </w:rPr>
+        <w:t>ailable for the virtual machin</w:t>
+      </w:r>
+      <w:r>
+        <w:rPr>
+          <w:rFonts w:ascii="Google Sans" w:eastAsia="Times New Roman" w:hAnsi="Google Sans" w:cs="Times New Roman"/>
+          <w:color w:val="000000" w:themeColor="text1"/>
+          <w:kern w:val="36"/>
+          <w:sz w:val="32"/>
+          <w:szCs w:val="48"/>
+          <w:lang w:val="en-US"/>
+          <w14:ligatures w14:val="none"/>
+        </w:rPr>
+        <w:t>e:</w:t>
       </w:r>
     </w:p>
     <w:p>
@@ -584,20 +766,20 @@
           <w:rFonts w:ascii="Google Sans" w:eastAsia="Times New Roman" w:hAnsi="Google Sans" w:cs="Times New Roman"/>
           <w:color w:val="000000" w:themeColor="text1"/>
           <w:kern w:val="36"/>
-          <w:sz w:val="32"/>
-          <w:szCs w:val="48"/>
-          <w:lang w:eastAsia="aa-ET"/>
-          <w14:ligatures w14:val="none"/>
-        </w:rPr>
-      </w:pPr>
-      <w:r>
-        <w:rPr>
-          <w:rFonts w:ascii="Google Sans" w:eastAsia="Times New Roman" w:hAnsi="Google Sans" w:cs="Times New Roman"/>
-          <w:color w:val="000000" w:themeColor="text1"/>
-          <w:kern w:val="36"/>
-          <w:sz w:val="32"/>
-          <w:szCs w:val="48"/>
-          <w:lang w:val="en-US" w:eastAsia="aa-ET"/>
+          <w:sz w:val="28"/>
+          <w:szCs w:val="48"/>
+          <w:lang/>
+          <w14:ligatures w14:val="none"/>
+        </w:rPr>
+      </w:pPr>
+      <w:r>
+        <w:rPr>
+          <w:rFonts w:ascii="Google Sans" w:eastAsia="Times New Roman" w:hAnsi="Google Sans" w:cs="Times New Roman"/>
+          <w:color w:val="000000" w:themeColor="text1"/>
+          <w:kern w:val="36"/>
+          <w:sz w:val="28"/>
+          <w:szCs w:val="48"/>
+          <w:lang w:val="en-US"/>
           <w14:ligatures w14:val="none"/>
         </w:rPr>
         <w:t>First of all you need to go to the virtual machine’s settings;</w:t>
@@ -614,12 +796,24 @@
           <w:rFonts w:ascii="Google Sans" w:eastAsia="Times New Roman" w:hAnsi="Google Sans" w:cs="Times New Roman"/>
           <w:color w:val="000000" w:themeColor="text1"/>
           <w:kern w:val="36"/>
-          <w:sz w:val="32"/>
-          <w:szCs w:val="48"/>
-          <w:lang w:eastAsia="aa-ET"/>
-          <w14:ligatures w14:val="none"/>
-        </w:rPr>
-      </w:pPr>
+          <w:sz w:val="28"/>
+          <w:szCs w:val="48"/>
+          <w:lang/>
+          <w14:ligatures w14:val="none"/>
+        </w:rPr>
+      </w:pPr>
+      <w:r>
+        <w:rPr>
+          <w:rFonts w:ascii="Google Sans" w:eastAsia="Times New Roman" w:hAnsi="Google Sans" w:cs="Times New Roman"/>
+          <w:color w:val="000000" w:themeColor="text1"/>
+          <w:kern w:val="36"/>
+          <w:sz w:val="28"/>
+          <w:szCs w:val="48"/>
+          <w:lang/>
+          <w14:ligatures w14:val="none"/>
+        </w:rPr>
+        <w:t>In the settings menu, you need to click on the "USB" button, and in that menu, you can click on the "Add new USB filter" and choose the device you need;</w:t>
+      </w:r>
     </w:p>
     <w:p>
       <w:pPr>
@@ -634,7 +828,7 @@
           <w:kern w:val="36"/>
           <w:sz w:val="32"/>
           <w:szCs w:val="48"/>
-          <w:lang w:eastAsia="aa-ET"/>
+          <w:lang/>
           <w14:ligatures w14:val="none"/>
         </w:rPr>
       </w:pPr>
@@ -645,10 +839,130 @@
           <w:kern w:val="36"/>
           <w:sz w:val="32"/>
           <w:szCs w:val="48"/>
-          <w:lang w:eastAsia="aa-ET"/>
-          <w14:ligatures w14:val="none"/>
-        </w:rPr>
-        <w:t>Setting up the network and connecting to Wi-Fi points;</w:t>
+          <w:lang/>
+          <w14:ligatures w14:val="none"/>
+        </w:rPr>
+        <w:t>Setting up the network</w:t>
+      </w:r>
+      <w:r>
+        <w:rPr>
+          <w:rFonts w:ascii="Google Sans" w:eastAsia="Times New Roman" w:hAnsi="Google Sans" w:cs="Times New Roman"/>
+          <w:color w:val="000000" w:themeColor="text1"/>
+          <w:kern w:val="36"/>
+          <w:sz w:val="32"/>
+          <w:szCs w:val="48"/>
+          <w:lang/>
+          <w14:ligatures w14:val="none"/>
+        </w:rPr>
+        <w:t xml:space="preserve"> and connecting to Wi-Fi points</w:t>
+      </w:r>
+      <w:r>
+        <w:rPr>
+          <w:rFonts w:ascii="Google Sans" w:eastAsia="Times New Roman" w:hAnsi="Google Sans" w:cs="Times New Roman"/>
+          <w:color w:val="000000" w:themeColor="text1"/>
+          <w:kern w:val="36"/>
+          <w:sz w:val="32"/>
+          <w:szCs w:val="48"/>
+          <w:lang w:val="en-US"/>
+          <w14:ligatures w14:val="none"/>
+        </w:rPr>
+        <w:t>:</w:t>
+      </w:r>
+    </w:p>
+    <w:p>
+      <w:pPr>
+        <w:pStyle w:val="a3"/>
+        <w:numPr>
+          <w:ilvl w:val="0"/>
+          <w:numId w:val="9"/>
+        </w:numPr>
+        <w:rPr>
+          <w:rFonts w:ascii="Google Sans" w:eastAsia="Times New Roman" w:hAnsi="Google Sans" w:cs="Times New Roman"/>
+          <w:color w:val="000000" w:themeColor="text1"/>
+          <w:kern w:val="36"/>
+          <w:sz w:val="28"/>
+          <w:szCs w:val="48"/>
+          <w:lang/>
+          <w14:ligatures w14:val="none"/>
+        </w:rPr>
+      </w:pPr>
+      <w:r>
+        <w:rPr>
+          <w:rFonts w:ascii="Google Sans" w:eastAsia="Times New Roman" w:hAnsi="Google Sans" w:cs="Times New Roman"/>
+          <w:color w:val="000000" w:themeColor="text1"/>
+          <w:kern w:val="36"/>
+          <w:sz w:val="28"/>
+          <w:szCs w:val="48"/>
+          <w:lang/>
+          <w14:ligatures w14:val="none"/>
+        </w:rPr>
+        <w:t>First of all you need to go to the virtual machine’s settings;</w:t>
+      </w:r>
+    </w:p>
+    <w:p>
+      <w:pPr>
+        <w:pStyle w:val="a3"/>
+        <w:numPr>
+          <w:ilvl w:val="0"/>
+          <w:numId w:val="9"/>
+        </w:numPr>
+        <w:rPr>
+          <w:rFonts w:ascii="Google Sans" w:eastAsia="Times New Roman" w:hAnsi="Google Sans" w:cs="Times New Roman"/>
+          <w:color w:val="000000" w:themeColor="text1"/>
+          <w:kern w:val="36"/>
+          <w:sz w:val="28"/>
+          <w:szCs w:val="48"/>
+          <w:lang/>
+          <w14:ligatures w14:val="none"/>
+        </w:rPr>
+      </w:pPr>
+      <w:r>
+        <w:rPr>
+          <w:rFonts w:ascii="Google Sans" w:eastAsia="Times New Roman" w:hAnsi="Google Sans" w:cs="Times New Roman"/>
+          <w:color w:val="000000" w:themeColor="text1"/>
+          <w:kern w:val="36"/>
+          <w:sz w:val="28"/>
+          <w:szCs w:val="48"/>
+          <w:lang/>
+          <w14:ligatures w14:val="none"/>
+        </w:rPr>
+        <w:t>In the settings menu, you need to click on the "</w:t>
+      </w:r>
+      <w:r>
+        <w:rPr>
+          <w:rFonts w:ascii="Google Sans" w:eastAsia="Times New Roman" w:hAnsi="Google Sans" w:cs="Times New Roman"/>
+          <w:color w:val="000000" w:themeColor="text1"/>
+          <w:kern w:val="36"/>
+          <w:sz w:val="28"/>
+          <w:szCs w:val="48"/>
+          <w:lang w:val="en-US"/>
+          <w14:ligatures w14:val="none"/>
+        </w:rPr>
+        <w:t>Network</w:t>
+      </w:r>
+      <w:r>
+        <w:rPr>
+          <w:rFonts w:ascii="Google Sans" w:eastAsia="Times New Roman" w:hAnsi="Google Sans" w:cs="Times New Roman"/>
+          <w:color w:val="000000" w:themeColor="text1"/>
+          <w:kern w:val="36"/>
+          <w:sz w:val="28"/>
+          <w:szCs w:val="48"/>
+          <w:lang/>
+          <w14:ligatures w14:val="none"/>
+        </w:rPr>
+        <w:t xml:space="preserve">" button, and in that menu, </w:t>
+      </w:r>
+      <w:r>
+        <w:rPr>
+          <w:rFonts w:ascii="Google Sans" w:eastAsia="Times New Roman" w:hAnsi="Google Sans" w:cs="Times New Roman"/>
+          <w:color w:val="000000" w:themeColor="text1"/>
+          <w:kern w:val="36"/>
+          <w:sz w:val="28"/>
+          <w:szCs w:val="48"/>
+          <w:lang w:val="en-US"/>
+          <w14:ligatures w14:val="none"/>
+        </w:rPr>
+        <w:t>you can set up or connect to Wi-Fi points;</w:t>
       </w:r>
     </w:p>
     <w:p>
@@ -664,7 +978,7 @@
           <w:kern w:val="36"/>
           <w:sz w:val="32"/>
           <w:szCs w:val="48"/>
-          <w:lang w:eastAsia="aa-ET"/>
+          <w:lang/>
           <w14:ligatures w14:val="none"/>
         </w:rPr>
       </w:pPr>
@@ -675,7 +989,7 @@
           <w:kern w:val="36"/>
           <w:sz w:val="32"/>
           <w:szCs w:val="48"/>
-          <w:lang w:eastAsia="aa-ET"/>
+          <w:lang/>
           <w14:ligatures w14:val="none"/>
         </w:rPr>
         <w:t>Ability to work with external media (flash memory).</w:t>
@@ -684,28 +998,844 @@
     <w:p>
       <w:pPr>
         <w:pStyle w:val="a3"/>
+        <w:ind w:left="426" w:firstLine="425"/>
+        <w:rPr>
+          <w:rFonts w:ascii="Google Sans" w:eastAsia="Times New Roman" w:hAnsi="Google Sans" w:cs="Times New Roman"/>
+          <w:color w:val="000000" w:themeColor="text1"/>
+          <w:kern w:val="36"/>
+          <w:sz w:val="28"/>
+          <w:szCs w:val="48"/>
+          <w:lang/>
+          <w14:ligatures w14:val="none"/>
+        </w:rPr>
+      </w:pPr>
+      <w:r>
+        <w:rPr>
+          <w:rFonts w:ascii="Google Sans" w:eastAsia="Times New Roman" w:hAnsi="Google Sans" w:cs="Times New Roman"/>
+          <w:color w:val="000000" w:themeColor="text1"/>
+          <w:kern w:val="36"/>
+          <w:sz w:val="28"/>
+          <w:szCs w:val="48"/>
+          <w:lang/>
+          <w14:ligatures w14:val="none"/>
+        </w:rPr>
+        <w:t>If you want to connect your flash drive to your virtual machine you need to click on "Settings" of the virtual machine, go to "USB", click on "Add new USB filter" and choose your flash drive.</w:t>
+      </w:r>
+    </w:p>
+    <w:p>
+      <w:pPr>
+        <w:rPr>
+          <w:rFonts w:ascii="Google Sans" w:eastAsia="Times New Roman" w:hAnsi="Google Sans" w:cs="Times New Roman"/>
+          <w:color w:val="000000" w:themeColor="text1"/>
+          <w:kern w:val="36"/>
+          <w:sz w:val="28"/>
+          <w:szCs w:val="48"/>
+          <w:lang/>
+          <w14:ligatures w14:val="none"/>
+        </w:rPr>
+      </w:pPr>
+      <w:r>
+        <w:rPr>
+          <w:rFonts w:ascii="Google Sans" w:eastAsia="Times New Roman" w:hAnsi="Google Sans" w:cs="Times New Roman"/>
+          <w:color w:val="000000" w:themeColor="text1"/>
+          <w:kern w:val="36"/>
+          <w:sz w:val="28"/>
+          <w:szCs w:val="48"/>
+          <w:lang/>
+          <w14:ligatures w14:val="none"/>
+        </w:rPr>
+        <w:br w:type="page"/>
+      </w:r>
+    </w:p>
+    <w:p>
+      <w:pPr>
+        <w:pStyle w:val="a3"/>
+        <w:numPr>
+          <w:ilvl w:val="0"/>
+          <w:numId w:val="5"/>
+        </w:numPr>
+        <w:ind w:left="142" w:hanging="426"/>
         <w:rPr>
           <w:rFonts w:ascii="Google Sans" w:eastAsia="Times New Roman" w:hAnsi="Google Sans" w:cs="Times New Roman"/>
           <w:color w:val="000000" w:themeColor="text1"/>
           <w:kern w:val="36"/>
           <w:sz w:val="32"/>
           <w:szCs w:val="48"/>
-          <w:lang w:eastAsia="aa-ET"/>
-          <w14:ligatures w14:val="none"/>
-        </w:rPr>
-      </w:pPr>
+          <w:lang/>
+          <w14:ligatures w14:val="none"/>
+        </w:rPr>
+      </w:pPr>
+      <w:r>
+        <w:rPr>
+          <w:noProof/>
+          <w:lang w:val="uk-UA" w:eastAsia="uk-UA"/>
+        </w:rPr>
+        <w:lastRenderedPageBreak/>
+        <w:drawing>
+          <wp:anchor distT="0" distB="0" distL="114300" distR="114300" simplePos="0" relativeHeight="251661312" behindDoc="0" locked="0" layoutInCell="1" allowOverlap="1" wp14:anchorId="1FD516F2" wp14:editId="03C7663B">
+            <wp:simplePos x="0" y="0"/>
+            <wp:positionH relativeFrom="page">
+              <wp:align>center</wp:align>
+            </wp:positionH>
+            <wp:positionV relativeFrom="paragraph">
+              <wp:posOffset>917575</wp:posOffset>
+            </wp:positionV>
+            <wp:extent cx="4030980" cy="3067685"/>
+            <wp:effectExtent l="0" t="0" r="7620" b="0"/>
+            <wp:wrapTopAndBottom/>
+            <wp:docPr id="4" name="Рисунок 4"/>
+            <wp:cNvGraphicFramePr>
+              <a:graphicFrameLocks xmlns:a="http://schemas.openxmlformats.org/drawingml/2006/main" noChangeAspect="1"/>
+            </wp:cNvGraphicFramePr>
+            <a:graphic xmlns:a="http://schemas.openxmlformats.org/drawingml/2006/main">
+              <a:graphicData uri="http://schemas.openxmlformats.org/drawingml/2006/picture">
+                <pic:pic xmlns:pic="http://schemas.openxmlformats.org/drawingml/2006/picture">
+                  <pic:nvPicPr>
+                    <pic:cNvPr id="1" name=""/>
+                    <pic:cNvPicPr/>
+                  </pic:nvPicPr>
+                  <pic:blipFill>
+                    <a:blip r:embed="rId9">
+                      <a:extLst>
+                        <a:ext uri="{28A0092B-C50C-407E-A947-70E740481C1C}">
+                          <a14:useLocalDpi xmlns:a14="http://schemas.microsoft.com/office/drawing/2010/main" val="0"/>
+                        </a:ext>
+                      </a:extLst>
+                    </a:blip>
+                    <a:stretch>
+                      <a:fillRect/>
+                    </a:stretch>
+                  </pic:blipFill>
+                  <pic:spPr>
+                    <a:xfrm>
+                      <a:off x="0" y="0"/>
+                      <a:ext cx="4030980" cy="3067685"/>
+                    </a:xfrm>
+                    <a:prstGeom prst="rect">
+                      <a:avLst/>
+                    </a:prstGeom>
+                  </pic:spPr>
+                </pic:pic>
+              </a:graphicData>
+            </a:graphic>
+            <wp14:sizeRelH relativeFrom="margin">
+              <wp14:pctWidth>0</wp14:pctWidth>
+            </wp14:sizeRelH>
+            <wp14:sizeRelV relativeFrom="margin">
+              <wp14:pctHeight>0</wp14:pctHeight>
+            </wp14:sizeRelV>
+          </wp:anchor>
+        </w:drawing>
+      </w:r>
+      <w:r>
+        <w:rPr>
+          <w:rFonts w:ascii="Google Sans" w:eastAsia="Times New Roman" w:hAnsi="Google Sans" w:cs="Times New Roman"/>
+          <w:color w:val="000000" w:themeColor="text1"/>
+          <w:kern w:val="36"/>
+          <w:sz w:val="32"/>
+          <w:szCs w:val="48"/>
+          <w:lang/>
+          <w14:ligatures w14:val="none"/>
+        </w:rPr>
+        <w:t>Install the GNU/Linux CentOS operating system (or another convenient distribution) in your hypervisor in a basic configuration with a graphical shell.</w:t>
+      </w:r>
     </w:p>
     <w:p>
       <w:pPr>
         <w:pStyle w:val="a3"/>
-        <w:ind w:left="0"/>
-        <w:rPr>
-          <w:rFonts w:ascii="Google Sans" w:hAnsi="Google Sans"/>
-          <w:color w:val="000000" w:themeColor="text1"/>
-          <w:sz w:val="28"/>
-          <w:szCs w:val="28"/>
-        </w:rPr>
-      </w:pPr>
+        <w:numPr>
+          <w:ilvl w:val="0"/>
+          <w:numId w:val="5"/>
+        </w:numPr>
+        <w:ind w:left="142" w:hanging="426"/>
+        <w:rPr>
+          <w:rFonts w:ascii="Google Sans" w:eastAsia="Times New Roman" w:hAnsi="Google Sans" w:cs="Times New Roman"/>
+          <w:color w:val="000000" w:themeColor="text1"/>
+          <w:kern w:val="36"/>
+          <w:sz w:val="32"/>
+          <w:szCs w:val="48"/>
+          <w:lang/>
+          <w14:ligatures w14:val="none"/>
+        </w:rPr>
+      </w:pPr>
+      <w:r>
+        <w:rPr>
+          <w:rFonts w:ascii="Google Sans" w:eastAsia="Times New Roman" w:hAnsi="Google Sans" w:cs="Times New Roman"/>
+          <w:color w:val="000000" w:themeColor="text1"/>
+          <w:kern w:val="36"/>
+          <w:sz w:val="32"/>
+          <w:szCs w:val="48"/>
+          <w:lang/>
+          <w14:ligatures w14:val="none"/>
+        </w:rPr>
+        <w:t>Create another virtual machine and do the following for it:</w:t>
+      </w:r>
+    </w:p>
+    <w:p>
+      <w:pPr>
+        <w:pStyle w:val="a3"/>
+        <w:numPr>
+          <w:ilvl w:val="0"/>
+          <w:numId w:val="6"/>
+        </w:numPr>
+        <w:rPr>
+          <w:rFonts w:ascii="Google Sans" w:eastAsia="Times New Roman" w:hAnsi="Google Sans" w:cs="Times New Roman"/>
+          <w:color w:val="000000" w:themeColor="text1"/>
+          <w:kern w:val="36"/>
+          <w:sz w:val="32"/>
+          <w:szCs w:val="48"/>
+          <w:lang/>
+          <w14:ligatures w14:val="none"/>
+        </w:rPr>
+      </w:pPr>
+      <w:r>
+        <w:rPr>
+          <w:rFonts w:ascii="Google Sans" w:eastAsia="Times New Roman" w:hAnsi="Google Sans" w:cs="Times New Roman"/>
+          <w:noProof/>
+          <w:color w:val="000000" w:themeColor="text1"/>
+          <w:kern w:val="36"/>
+          <w:sz w:val="32"/>
+          <w:szCs w:val="48"/>
+          <w:lang/>
+          <w14:ligatures w14:val="none"/>
+        </w:rPr>
+        <w:drawing>
+          <wp:anchor distT="0" distB="0" distL="114300" distR="114300" simplePos="0" relativeHeight="251662336" behindDoc="0" locked="0" layoutInCell="1" allowOverlap="1" wp14:anchorId="7DA89A04" wp14:editId="7667BED3">
+            <wp:simplePos x="0" y="0"/>
+            <wp:positionH relativeFrom="page">
+              <wp:align>center</wp:align>
+            </wp:positionH>
+            <wp:positionV relativeFrom="paragraph">
+              <wp:posOffset>1045210</wp:posOffset>
+            </wp:positionV>
+            <wp:extent cx="3784600" cy="2925445"/>
+            <wp:effectExtent l="0" t="0" r="6350" b="8255"/>
+            <wp:wrapTopAndBottom/>
+            <wp:docPr id="5" name="Рисунок 5"/>
+            <wp:cNvGraphicFramePr>
+              <a:graphicFrameLocks xmlns:a="http://schemas.openxmlformats.org/drawingml/2006/main" noChangeAspect="1"/>
+            </wp:cNvGraphicFramePr>
+            <a:graphic xmlns:a="http://schemas.openxmlformats.org/drawingml/2006/main">
+              <a:graphicData uri="http://schemas.openxmlformats.org/drawingml/2006/picture">
+                <pic:pic xmlns:pic="http://schemas.openxmlformats.org/drawingml/2006/picture">
+                  <pic:nvPicPr>
+                    <pic:cNvPr id="1" name=""/>
+                    <pic:cNvPicPr/>
+                  </pic:nvPicPr>
+                  <pic:blipFill>
+                    <a:blip r:embed="rId10">
+                      <a:extLst>
+                        <a:ext uri="{28A0092B-C50C-407E-A947-70E740481C1C}">
+                          <a14:useLocalDpi xmlns:a14="http://schemas.microsoft.com/office/drawing/2010/main" val="0"/>
+                        </a:ext>
+                      </a:extLst>
+                    </a:blip>
+                    <a:stretch>
+                      <a:fillRect/>
+                    </a:stretch>
+                  </pic:blipFill>
+                  <pic:spPr>
+                    <a:xfrm>
+                      <a:off x="0" y="0"/>
+                      <a:ext cx="3784600" cy="2925445"/>
+                    </a:xfrm>
+                    <a:prstGeom prst="rect">
+                      <a:avLst/>
+                    </a:prstGeom>
+                  </pic:spPr>
+                </pic:pic>
+              </a:graphicData>
+            </a:graphic>
+            <wp14:sizeRelH relativeFrom="page">
+              <wp14:pctWidth>0</wp14:pctWidth>
+            </wp14:sizeRelH>
+            <wp14:sizeRelV relativeFrom="page">
+              <wp14:pctHeight>0</wp14:pctHeight>
+            </wp14:sizeRelV>
+          </wp:anchor>
+        </w:drawing>
+      </w:r>
+      <w:r>
+        <w:rPr>
+          <w:rFonts w:ascii="Google Sans" w:eastAsia="Times New Roman" w:hAnsi="Google Sans" w:cs="Times New Roman"/>
+          <w:color w:val="000000" w:themeColor="text1"/>
+          <w:kern w:val="36"/>
+          <w:sz w:val="32"/>
+          <w:szCs w:val="48"/>
+          <w:lang/>
+          <w14:ligatures w14:val="none"/>
+        </w:rPr>
+        <w:t>Install the GNU/Linux CentOS operating system in a minimal configuration with terminal input-output without a graphical interface;</w:t>
+      </w:r>
+      <w:r>
+        <w:rPr>
+          <w:rFonts w:ascii="Google Sans" w:eastAsia="Times New Roman" w:hAnsi="Google Sans" w:cs="Times New Roman"/>
+          <w:color w:val="000000" w:themeColor="text1"/>
+          <w:kern w:val="36"/>
+          <w:sz w:val="32"/>
+          <w:szCs w:val="48"/>
+          <w:lang/>
+          <w14:ligatures w14:val="none"/>
+        </w:rPr>
+        <w:br w:type="page"/>
+      </w:r>
+    </w:p>
+    <w:p>
+      <w:pPr>
+        <w:pStyle w:val="a3"/>
+        <w:numPr>
+          <w:ilvl w:val="0"/>
+          <w:numId w:val="6"/>
+        </w:numPr>
+        <w:rPr>
+          <w:rFonts w:ascii="Google Sans" w:eastAsia="Times New Roman" w:hAnsi="Google Sans" w:cs="Times New Roman"/>
+          <w:color w:val="000000" w:themeColor="text1"/>
+          <w:kern w:val="36"/>
+          <w:sz w:val="32"/>
+          <w:szCs w:val="48"/>
+          <w:lang/>
+          <w14:ligatures w14:val="none"/>
+        </w:rPr>
+      </w:pPr>
+      <w:r>
+        <w:rPr>
+          <w:rFonts w:ascii="Google Sans" w:eastAsia="Times New Roman" w:hAnsi="Google Sans" w:cs="Times New Roman"/>
+          <w:noProof/>
+          <w:color w:val="000000" w:themeColor="text1"/>
+          <w:kern w:val="36"/>
+          <w:sz w:val="32"/>
+          <w:szCs w:val="48"/>
+          <w:lang/>
+          <w14:ligatures w14:val="none"/>
+        </w:rPr>
+        <w:lastRenderedPageBreak/>
+        <w:drawing>
+          <wp:anchor distT="0" distB="0" distL="114300" distR="114300" simplePos="0" relativeHeight="251663360" behindDoc="0" locked="0" layoutInCell="1" allowOverlap="1" wp14:anchorId="4FF9779D" wp14:editId="755E2282">
+            <wp:simplePos x="0" y="0"/>
+            <wp:positionH relativeFrom="column">
+              <wp:posOffset>1451610</wp:posOffset>
+            </wp:positionH>
+            <wp:positionV relativeFrom="paragraph">
+              <wp:posOffset>544830</wp:posOffset>
+            </wp:positionV>
+            <wp:extent cx="3741420" cy="2848014"/>
+            <wp:effectExtent l="0" t="0" r="0" b="9525"/>
+            <wp:wrapTopAndBottom/>
+            <wp:docPr id="6" name="Рисунок 6"/>
+            <wp:cNvGraphicFramePr>
+              <a:graphicFrameLocks xmlns:a="http://schemas.openxmlformats.org/drawingml/2006/main" noChangeAspect="1"/>
+            </wp:cNvGraphicFramePr>
+            <a:graphic xmlns:a="http://schemas.openxmlformats.org/drawingml/2006/main">
+              <a:graphicData uri="http://schemas.openxmlformats.org/drawingml/2006/picture">
+                <pic:pic xmlns:pic="http://schemas.openxmlformats.org/drawingml/2006/picture">
+                  <pic:nvPicPr>
+                    <pic:cNvPr id="1" name=""/>
+                    <pic:cNvPicPr/>
+                  </pic:nvPicPr>
+                  <pic:blipFill>
+                    <a:blip r:embed="rId9">
+                      <a:extLst>
+                        <a:ext uri="{28A0092B-C50C-407E-A947-70E740481C1C}">
+                          <a14:useLocalDpi xmlns:a14="http://schemas.microsoft.com/office/drawing/2010/main" val="0"/>
+                        </a:ext>
+                      </a:extLst>
+                    </a:blip>
+                    <a:stretch>
+                      <a:fillRect/>
+                    </a:stretch>
+                  </pic:blipFill>
+                  <pic:spPr>
+                    <a:xfrm>
+                      <a:off x="0" y="0"/>
+                      <a:ext cx="3741420" cy="2848014"/>
+                    </a:xfrm>
+                    <a:prstGeom prst="rect">
+                      <a:avLst/>
+                    </a:prstGeom>
+                  </pic:spPr>
+                </pic:pic>
+              </a:graphicData>
+            </a:graphic>
+          </wp:anchor>
+        </w:drawing>
+      </w:r>
+      <w:r>
+        <w:rPr>
+          <w:rFonts w:ascii="Google Sans" w:eastAsia="Times New Roman" w:hAnsi="Google Sans" w:cs="Times New Roman"/>
+          <w:color w:val="000000" w:themeColor="text1"/>
+          <w:kern w:val="36"/>
+          <w:sz w:val="32"/>
+          <w:szCs w:val="48"/>
+          <w:lang/>
+          <w14:ligatures w14:val="none"/>
+        </w:rPr>
+        <w:t>Install the GNOME graphical program on top of the OS installed in an external point;</w:t>
+      </w:r>
+    </w:p>
+    <w:p>
+      <w:pPr>
+        <w:pStyle w:val="a3"/>
+        <w:numPr>
+          <w:ilvl w:val="0"/>
+          <w:numId w:val="6"/>
+        </w:numPr>
+        <w:rPr>
+          <w:rFonts w:ascii="Google Sans" w:eastAsia="Times New Roman" w:hAnsi="Google Sans" w:cs="Times New Roman"/>
+          <w:color w:val="000000" w:themeColor="text1"/>
+          <w:kern w:val="36"/>
+          <w:sz w:val="32"/>
+          <w:szCs w:val="48"/>
+          <w:lang/>
+          <w14:ligatures w14:val="none"/>
+        </w:rPr>
+      </w:pPr>
+      <w:r>
+        <w:rPr>
+          <w:rFonts w:ascii="Google Sans" w:eastAsia="Times New Roman" w:hAnsi="Google Sans" w:cs="Times New Roman"/>
+          <w:color w:val="000000" w:themeColor="text1"/>
+          <w:kern w:val="36"/>
+          <w:sz w:val="32"/>
+          <w:szCs w:val="48"/>
+          <w:lang/>
+          <w14:ligatures w14:val="none"/>
+        </w:rPr>
+        <w:t>Additionally, install a second graphics scheme (a possible list of them can be found in laboratory work #1) and compare its capabilities with GNOME.</w:t>
+      </w:r>
+    </w:p>
+    <w:p>
+      <w:pPr>
+        <w:ind w:left="792"/>
+        <w:rPr>
+          <w:rFonts w:ascii="Google Sans" w:eastAsia="Times New Roman" w:hAnsi="Google Sans" w:cs="Times New Roman"/>
+          <w:color w:val="000000" w:themeColor="text1"/>
+          <w:kern w:val="36"/>
+          <w:sz w:val="28"/>
+          <w:szCs w:val="48"/>
+          <w:lang w:val="en-US"/>
+          <w14:ligatures w14:val="none"/>
+        </w:rPr>
+      </w:pPr>
+      <w:r>
+        <w:rPr>
+          <w:noProof/>
+          <w:sz w:val="20"/>
+          <w:lang w:val="uk-UA" w:eastAsia="uk-UA"/>
+        </w:rPr>
+        <w:drawing>
+          <wp:anchor distT="0" distB="0" distL="114300" distR="114300" simplePos="0" relativeHeight="251664384" behindDoc="0" locked="0" layoutInCell="1" allowOverlap="1" wp14:anchorId="31245975" wp14:editId="45081AF6">
+            <wp:simplePos x="0" y="0"/>
+            <wp:positionH relativeFrom="margin">
+              <wp:align>center</wp:align>
+            </wp:positionH>
+            <wp:positionV relativeFrom="paragraph">
+              <wp:posOffset>351155</wp:posOffset>
+            </wp:positionV>
+            <wp:extent cx="3526155" cy="2680970"/>
+            <wp:effectExtent l="0" t="0" r="0" b="5080"/>
+            <wp:wrapTopAndBottom/>
+            <wp:docPr id="7" name="Рисунок 7"/>
+            <wp:cNvGraphicFramePr>
+              <a:graphicFrameLocks xmlns:a="http://schemas.openxmlformats.org/drawingml/2006/main" noChangeAspect="1"/>
+            </wp:cNvGraphicFramePr>
+            <a:graphic xmlns:a="http://schemas.openxmlformats.org/drawingml/2006/main">
+              <a:graphicData uri="http://schemas.openxmlformats.org/drawingml/2006/picture">
+                <pic:pic xmlns:pic="http://schemas.openxmlformats.org/drawingml/2006/picture">
+                  <pic:nvPicPr>
+                    <pic:cNvPr id="1" name=""/>
+                    <pic:cNvPicPr/>
+                  </pic:nvPicPr>
+                  <pic:blipFill>
+                    <a:blip r:embed="rId11">
+                      <a:extLst>
+                        <a:ext uri="{28A0092B-C50C-407E-A947-70E740481C1C}">
+                          <a14:useLocalDpi xmlns:a14="http://schemas.microsoft.com/office/drawing/2010/main" val="0"/>
+                        </a:ext>
+                      </a:extLst>
+                    </a:blip>
+                    <a:stretch>
+                      <a:fillRect/>
+                    </a:stretch>
+                  </pic:blipFill>
+                  <pic:spPr>
+                    <a:xfrm>
+                      <a:off x="0" y="0"/>
+                      <a:ext cx="3526155" cy="2680970"/>
+                    </a:xfrm>
+                    <a:prstGeom prst="rect">
+                      <a:avLst/>
+                    </a:prstGeom>
+                  </pic:spPr>
+                </pic:pic>
+              </a:graphicData>
+            </a:graphic>
+            <wp14:sizeRelH relativeFrom="page">
+              <wp14:pctWidth>0</wp14:pctWidth>
+            </wp14:sizeRelH>
+            <wp14:sizeRelV relativeFrom="page">
+              <wp14:pctHeight>0</wp14:pctHeight>
+            </wp14:sizeRelV>
+          </wp:anchor>
+        </w:drawing>
+      </w:r>
+      <w:r>
+        <w:rPr>
+          <w:rFonts w:ascii="Google Sans" w:eastAsia="Times New Roman" w:hAnsi="Google Sans" w:cs="Times New Roman"/>
+          <w:color w:val="000000" w:themeColor="text1"/>
+          <w:kern w:val="36"/>
+          <w:sz w:val="28"/>
+          <w:szCs w:val="48"/>
+          <w:lang w:val="uk-UA"/>
+          <w14:ligatures w14:val="none"/>
+        </w:rPr>
+        <w:t>I</w:t>
+      </w:r>
+      <w:r>
+        <w:rPr>
+          <w:rFonts w:ascii="Google Sans" w:eastAsia="Times New Roman" w:hAnsi="Google Sans" w:cs="Times New Roman"/>
+          <w:color w:val="000000" w:themeColor="text1"/>
+          <w:kern w:val="36"/>
+          <w:sz w:val="28"/>
+          <w:szCs w:val="48"/>
+          <w:lang/>
+          <w14:ligatures w14:val="none"/>
+        </w:rPr>
+        <w:t xml:space="preserve"> installed the KDE graphical shell.</w:t>
+      </w:r>
+    </w:p>
+    <w:p>
+      <w:pPr>
+        <w:ind w:left="792"/>
+        <w:rPr>
+          <w:rFonts w:ascii="Google Sans" w:eastAsia="Times New Roman" w:hAnsi="Google Sans" w:cs="Times New Roman"/>
+          <w:color w:val="000000" w:themeColor="text1"/>
+          <w:kern w:val="36"/>
+          <w:sz w:val="28"/>
+          <w:szCs w:val="48"/>
+          <w:lang w:val="en-US"/>
+          <w14:ligatures w14:val="none"/>
+        </w:rPr>
+      </w:pPr>
+      <w:r>
+        <w:rPr>
+          <w:rFonts w:ascii="Google Sans" w:eastAsia="Times New Roman" w:hAnsi="Google Sans" w:cs="Times New Roman"/>
+          <w:color w:val="000000" w:themeColor="text1"/>
+          <w:kern w:val="36"/>
+          <w:sz w:val="28"/>
+          <w:szCs w:val="48"/>
+          <w:lang w:val="en-US"/>
+          <w14:ligatures w14:val="none"/>
+        </w:rPr>
+        <w:t>C</w:t>
+      </w:r>
+      <w:r>
+        <w:rPr>
+          <w:rFonts w:ascii="Google Sans" w:eastAsia="Times New Roman" w:hAnsi="Google Sans" w:cs="Times New Roman"/>
+          <w:color w:val="000000" w:themeColor="text1"/>
+          <w:kern w:val="36"/>
+          <w:sz w:val="28"/>
+          <w:szCs w:val="48"/>
+          <w:lang w:val="en-US"/>
+          <w14:ligatures w14:val="none"/>
+        </w:rPr>
+        <w:t>omparison</w:t>
+      </w:r>
+    </w:p>
+    <w:p>
+      <w:pPr>
+        <w:ind w:left="792"/>
+        <w:rPr>
+          <w:rFonts w:ascii="Google Sans" w:eastAsia="Times New Roman" w:hAnsi="Google Sans" w:cs="Times New Roman"/>
+          <w:color w:val="000000" w:themeColor="text1"/>
+          <w:kern w:val="36"/>
+          <w:sz w:val="28"/>
+          <w:szCs w:val="48"/>
+          <w:lang/>
+          <w14:ligatures w14:val="none"/>
+        </w:rPr>
+      </w:pPr>
+      <w:r>
+        <w:rPr>
+          <w:rFonts w:ascii="Google Sans" w:eastAsia="Times New Roman" w:hAnsi="Google Sans" w:cs="Times New Roman"/>
+          <w:color w:val="000000" w:themeColor="text1"/>
+          <w:kern w:val="36"/>
+          <w:sz w:val="28"/>
+          <w:szCs w:val="48"/>
+          <w:lang/>
+          <w14:ligatures w14:val="none"/>
+        </w:rPr>
+        <w:t>User Interface:</w:t>
+      </w:r>
+    </w:p>
+    <w:p>
+      <w:pPr>
+        <w:ind w:left="792"/>
+        <w:rPr>
+          <w:rFonts w:ascii="Google Sans" w:eastAsia="Times New Roman" w:hAnsi="Google Sans" w:cs="Times New Roman"/>
+          <w:color w:val="000000" w:themeColor="text1"/>
+          <w:kern w:val="36"/>
+          <w:sz w:val="28"/>
+          <w:szCs w:val="48"/>
+          <w:lang/>
+          <w14:ligatures w14:val="none"/>
+        </w:rPr>
+      </w:pPr>
+      <w:r>
+        <w:rPr>
+          <w:rFonts w:ascii="Google Sans" w:eastAsia="Times New Roman" w:hAnsi="Google Sans" w:cs="Times New Roman"/>
+          <w:color w:val="000000" w:themeColor="text1"/>
+          <w:kern w:val="36"/>
+          <w:sz w:val="28"/>
+          <w:szCs w:val="48"/>
+          <w:lang/>
+          <w14:ligatures w14:val="none"/>
+        </w:rPr>
+        <w:t>GNOME offers a modern, minimalist interface that emphasizes simplicity and ease of use. Its "Activities" overview mode displays a dock on the left side. KDE, on the other hand, provides a highly customizable and feature-rich interface with a traditional desktop layout featuring a taskbar and a start menu.</w:t>
+      </w:r>
+    </w:p>
+    <w:p>
+      <w:pPr>
+        <w:ind w:left="792"/>
+        <w:rPr>
+          <w:rFonts w:ascii="Google Sans" w:eastAsia="Times New Roman" w:hAnsi="Google Sans" w:cs="Times New Roman"/>
+          <w:color w:val="000000" w:themeColor="text1"/>
+          <w:kern w:val="36"/>
+          <w:sz w:val="28"/>
+          <w:szCs w:val="48"/>
+          <w:lang/>
+          <w14:ligatures w14:val="none"/>
+        </w:rPr>
+      </w:pPr>
+      <w:r>
+        <w:rPr>
+          <w:rFonts w:ascii="Google Sans" w:eastAsia="Times New Roman" w:hAnsi="Google Sans" w:cs="Times New Roman"/>
+          <w:color w:val="000000" w:themeColor="text1"/>
+          <w:kern w:val="36"/>
+          <w:sz w:val="28"/>
+          <w:szCs w:val="48"/>
+          <w:lang/>
+          <w14:ligatures w14:val="none"/>
+        </w:rPr>
+        <w:lastRenderedPageBreak/>
+        <w:t>Default Applications:</w:t>
+      </w:r>
+    </w:p>
+    <w:p>
+      <w:pPr>
+        <w:ind w:left="792"/>
+        <w:rPr>
+          <w:rFonts w:ascii="Google Sans" w:eastAsia="Times New Roman" w:hAnsi="Google Sans" w:cs="Times New Roman"/>
+          <w:color w:val="000000" w:themeColor="text1"/>
+          <w:kern w:val="36"/>
+          <w:sz w:val="28"/>
+          <w:szCs w:val="48"/>
+          <w:lang/>
+          <w14:ligatures w14:val="none"/>
+        </w:rPr>
+      </w:pPr>
+      <w:r>
+        <w:rPr>
+          <w:rFonts w:ascii="Google Sans" w:eastAsia="Times New Roman" w:hAnsi="Google Sans" w:cs="Times New Roman"/>
+          <w:color w:val="000000" w:themeColor="text1"/>
+          <w:kern w:val="36"/>
+          <w:sz w:val="28"/>
+          <w:szCs w:val="48"/>
+          <w:lang/>
+          <w14:ligatures w14:val="none"/>
+        </w:rPr>
+        <w:t>GNOME includes a basic set of applications that cover everyday needs, such as Nautilus (File Manager), GNOME Terminal, and GNOME Software for package management. KDE, however, comes with a wider range of applications, including Dolphin (File Manager), Konsole (Terminal), and D</w:t>
+      </w:r>
+      <w:r>
+        <w:rPr>
+          <w:rFonts w:ascii="Google Sans" w:eastAsia="Times New Roman" w:hAnsi="Google Sans" w:cs="Times New Roman"/>
+          <w:color w:val="000000" w:themeColor="text1"/>
+          <w:kern w:val="36"/>
+          <w:sz w:val="28"/>
+          <w:szCs w:val="48"/>
+          <w:lang/>
+          <w14:ligatures w14:val="none"/>
+        </w:rPr>
+        <w:t>iscover for package management.</w:t>
+      </w:r>
+    </w:p>
+    <w:p>
+      <w:pPr>
+        <w:ind w:left="792"/>
+        <w:rPr>
+          <w:rFonts w:ascii="Google Sans" w:eastAsia="Times New Roman" w:hAnsi="Google Sans" w:cs="Times New Roman"/>
+          <w:color w:val="000000" w:themeColor="text1"/>
+          <w:kern w:val="36"/>
+          <w:sz w:val="28"/>
+          <w:szCs w:val="48"/>
+          <w:lang/>
+          <w14:ligatures w14:val="none"/>
+        </w:rPr>
+      </w:pPr>
+      <w:r>
+        <w:rPr>
+          <w:rFonts w:ascii="Google Sans" w:eastAsia="Times New Roman" w:hAnsi="Google Sans" w:cs="Times New Roman"/>
+          <w:color w:val="000000" w:themeColor="text1"/>
+          <w:kern w:val="36"/>
+          <w:sz w:val="28"/>
+          <w:szCs w:val="48"/>
+          <w:lang/>
+          <w14:ligatures w14:val="none"/>
+        </w:rPr>
+        <w:t>Resource Usage:</w:t>
+      </w:r>
+    </w:p>
+    <w:p>
+      <w:pPr>
+        <w:ind w:left="792"/>
+        <w:rPr>
+          <w:rFonts w:ascii="Google Sans" w:eastAsia="Times New Roman" w:hAnsi="Google Sans" w:cs="Times New Roman"/>
+          <w:color w:val="000000" w:themeColor="text1"/>
+          <w:kern w:val="36"/>
+          <w:sz w:val="28"/>
+          <w:szCs w:val="48"/>
+          <w:lang/>
+          <w14:ligatures w14:val="none"/>
+        </w:rPr>
+      </w:pPr>
+      <w:r>
+        <w:rPr>
+          <w:rFonts w:ascii="Google Sans" w:eastAsia="Times New Roman" w:hAnsi="Google Sans" w:cs="Times New Roman"/>
+          <w:color w:val="000000" w:themeColor="text1"/>
+          <w:kern w:val="36"/>
+          <w:sz w:val="28"/>
+          <w:szCs w:val="48"/>
+          <w:lang/>
+          <w14:ligatures w14:val="none"/>
+        </w:rPr>
+        <w:t>GNOME is known to be more resource-efficient compared to KDE, making it suitable for lower-end hardware and consumes fewer system resources. KDE, while feature-rich and visually appealing, can be somewhat heavier on system resources, requiring more pow</w:t>
+      </w:r>
+      <w:r>
+        <w:rPr>
+          <w:rFonts w:ascii="Google Sans" w:eastAsia="Times New Roman" w:hAnsi="Google Sans" w:cs="Times New Roman"/>
+          <w:color w:val="000000" w:themeColor="text1"/>
+          <w:kern w:val="36"/>
+          <w:sz w:val="28"/>
+          <w:szCs w:val="48"/>
+          <w:lang/>
+          <w14:ligatures w14:val="none"/>
+        </w:rPr>
+        <w:t>erful hardware to run smoothly.</w:t>
+      </w:r>
+    </w:p>
+    <w:p>
+      <w:pPr>
+        <w:ind w:left="792"/>
+        <w:rPr>
+          <w:rFonts w:ascii="Google Sans" w:eastAsia="Times New Roman" w:hAnsi="Google Sans" w:cs="Times New Roman"/>
+          <w:color w:val="000000" w:themeColor="text1"/>
+          <w:kern w:val="36"/>
+          <w:sz w:val="28"/>
+          <w:szCs w:val="48"/>
+          <w:lang/>
+          <w14:ligatures w14:val="none"/>
+        </w:rPr>
+      </w:pPr>
+      <w:r>
+        <w:rPr>
+          <w:rFonts w:ascii="Google Sans" w:eastAsia="Times New Roman" w:hAnsi="Google Sans" w:cs="Times New Roman"/>
+          <w:color w:val="000000" w:themeColor="text1"/>
+          <w:kern w:val="36"/>
+          <w:sz w:val="28"/>
+          <w:szCs w:val="48"/>
+          <w:lang/>
+          <w14:ligatures w14:val="none"/>
+        </w:rPr>
+        <w:t>Customization:</w:t>
+      </w:r>
+    </w:p>
+    <w:p>
+      <w:pPr>
+        <w:ind w:left="792"/>
+        <w:rPr>
+          <w:rFonts w:ascii="Google Sans" w:eastAsia="Times New Roman" w:hAnsi="Google Sans" w:cs="Times New Roman"/>
+          <w:color w:val="000000" w:themeColor="text1"/>
+          <w:kern w:val="36"/>
+          <w:sz w:val="28"/>
+          <w:szCs w:val="48"/>
+          <w:lang/>
+          <w14:ligatures w14:val="none"/>
+        </w:rPr>
+      </w:pPr>
+      <w:r>
+        <w:rPr>
+          <w:rFonts w:ascii="Google Sans" w:eastAsia="Times New Roman" w:hAnsi="Google Sans" w:cs="Times New Roman"/>
+          <w:color w:val="000000" w:themeColor="text1"/>
+          <w:kern w:val="36"/>
+          <w:sz w:val="28"/>
+          <w:szCs w:val="48"/>
+          <w:lang/>
+          <w14:ligatures w14:val="none"/>
+        </w:rPr>
+        <w:t xml:space="preserve">While GNOME offers a more limited set of customization options, it is still possible to tweak it using extensions and themes. KDE, on the other hand, is highly customizable, allowing users to adjust almost every aspect of the desktop environment, including themes, icons, </w:t>
+      </w:r>
+      <w:r>
+        <w:rPr>
+          <w:rFonts w:ascii="Google Sans" w:eastAsia="Times New Roman" w:hAnsi="Google Sans" w:cs="Times New Roman"/>
+          <w:color w:val="000000" w:themeColor="text1"/>
+          <w:kern w:val="36"/>
+          <w:sz w:val="28"/>
+          <w:szCs w:val="48"/>
+          <w:lang/>
+          <w14:ligatures w14:val="none"/>
+        </w:rPr>
+        <w:t>widget placement, and behavior.</w:t>
+      </w:r>
+    </w:p>
+    <w:p>
+      <w:pPr>
+        <w:ind w:left="792"/>
+        <w:rPr>
+          <w:rFonts w:ascii="Google Sans" w:eastAsia="Times New Roman" w:hAnsi="Google Sans" w:cs="Times New Roman"/>
+          <w:color w:val="000000" w:themeColor="text1"/>
+          <w:kern w:val="36"/>
+          <w:sz w:val="28"/>
+          <w:szCs w:val="48"/>
+          <w:lang/>
+          <w14:ligatures w14:val="none"/>
+        </w:rPr>
+      </w:pPr>
+      <w:r>
+        <w:rPr>
+          <w:rFonts w:ascii="Google Sans" w:eastAsia="Times New Roman" w:hAnsi="Google Sans" w:cs="Times New Roman"/>
+          <w:color w:val="000000" w:themeColor="text1"/>
+          <w:kern w:val="36"/>
+          <w:sz w:val="28"/>
+          <w:szCs w:val="48"/>
+          <w:lang/>
+          <w14:ligatures w14:val="none"/>
+        </w:rPr>
+        <w:t>Software Ecosystem:</w:t>
+      </w:r>
+    </w:p>
+    <w:p>
+      <w:pPr>
+        <w:ind w:left="792"/>
+        <w:rPr>
+          <w:rFonts w:ascii="Google Sans" w:eastAsia="Times New Roman" w:hAnsi="Google Sans" w:cs="Times New Roman"/>
+          <w:color w:val="000000" w:themeColor="text1"/>
+          <w:kern w:val="36"/>
+          <w:sz w:val="28"/>
+          <w:szCs w:val="48"/>
+          <w:lang/>
+          <w14:ligatures w14:val="none"/>
+        </w:rPr>
+      </w:pPr>
+      <w:r>
+        <w:rPr>
+          <w:rFonts w:ascii="Google Sans" w:eastAsia="Times New Roman" w:hAnsi="Google Sans" w:cs="Times New Roman"/>
+          <w:color w:val="000000" w:themeColor="text1"/>
+          <w:kern w:val="36"/>
+          <w:sz w:val="28"/>
+          <w:szCs w:val="48"/>
+          <w:lang/>
+          <w14:ligatures w14:val="none"/>
+        </w:rPr>
+        <w:t>GNOME primarily uses the GTK toolkit, which means it works well with GTK-based applications. KDE, on the other hand, uses the Qt toolkit and has a wide range of Qt-based applications designed to work within the KDE Plasma environment.</w:t>
+      </w:r>
     </w:p>
     <w:sectPr>
       <w:pgSz w:w="11906" w:h="16838"/>
@@ -718,8 +1848,121 @@
 </file>
 
 <file path=word/numbering.xml><?xml version="1.0" encoding="utf-8"?>
-<w:numbering xmlns:wpc="http://schemas.microsoft.com/office/word/2010/wordprocessingCanvas" xmlns:mc="http://schemas.openxmlformats.org/markup-compatibility/2006" xmlns:o="urn:schemas-microsoft-com:office:office" xmlns:r="http://schemas.openxmlformats.org/officeDocument/2006/relationships" xmlns:m="http://schemas.openxmlformats.org/officeDocument/2006/math" xmlns:v="urn:schemas-microsoft-com:vml" xmlns:wp14="http://schemas.microsoft.com/office/word/2010/wordprocessingDrawing" xmlns:wp="http://schemas.openxmlformats.org/drawingml/2006/wordprocessingDrawing" xmlns:w10="urn:schemas-microsoft-com:office:word" xmlns:w="http://schemas.openxmlformats.org/wordprocessingml/2006/main" xmlns:w14="http://schemas.microsoft.com/office/word/2010/wordml" xmlns:w15="http://schemas.microsoft.com/office/word/2012/wordml" xmlns:wpg="http://schemas.microsoft.com/office/word/2010/wordprocessingGroup" xmlns:wpi="http://schemas.microsoft.com/office/word/2010/wordprocessingInk" xmlns:wne="http://schemas.microsoft.com/office/word/2006/wordml" xmlns:wps="http://schemas.microsoft.com/office/word/2010/wordprocessingShape" mc:Ignorable="w14 w15 wp14">
+<w:numbering xmlns:wpc="http://schemas.microsoft.com/office/word/2010/wordprocessingCanvas" xmlns:cx="http://schemas.microsoft.com/office/drawing/2014/chartex" xmlns:cx1="http://schemas.microsoft.com/office/drawing/2015/9/8/chartex" xmlns:cx2="http://schemas.microsoft.com/office/drawing/2015/10/21/chartex" xmlns:cx3="http://schemas.microsoft.com/office/drawing/2016/5/9/chartex" xmlns:cx4="http://schemas.microsoft.com/office/drawing/2016/5/10/chartex" xmlns:cx5="http://schemas.microsoft.com/office/drawing/2016/5/11/chartex" xmlns:cx6="http://schemas.microsoft.com/office/drawing/2016/5/12/chartex" xmlns:cx7="http://schemas.microsoft.com/office/drawing/2016/5/13/chartex" xmlns:cx8="http://schemas.microsoft.com/office/drawing/2016/5/14/chartex" xmlns:mc="http://schemas.openxmlformats.org/markup-compatibility/2006" xmlns:aink="http://schemas.microsoft.com/office/drawing/2016/ink" xmlns:am3d="http://schemas.microsoft.com/office/drawing/2017/model3d" xmlns:o="urn:schemas-microsoft-com:office:office" xmlns:oel="http://schemas.microsoft.com/office/2019/extlst" xmlns:r="http://schemas.openxmlformats.org/officeDocument/2006/relationships" xmlns:m="http://schemas.openxmlformats.org/officeDocument/2006/math" xmlns:v="urn:schemas-microsoft-com:vml" xmlns:wp14="http://schemas.microsoft.com/office/word/2010/wordprocessingDrawing" xmlns:wp="http://schemas.openxmlformats.org/drawingml/2006/wordprocessingDrawing" xmlns:w10="urn:schemas-microsoft-com:office:word" xmlns:w="http://schemas.openxmlformats.org/wordprocessingml/2006/main" xmlns:w14="http://schemas.microsoft.com/office/word/2010/wordml" xmlns:w15="http://schemas.microsoft.com/office/word/2012/wordml" xmlns:w16cex="http://schemas.microsoft.com/office/word/2018/wordml/cex" xmlns:w16cid="http://schemas.microsoft.com/office/word/2016/wordml/cid" xmlns:w16="http://schemas.microsoft.com/office/word/2018/wordml" xmlns:w16sdtdh="http://schemas.microsoft.com/office/word/2020/wordml/sdtdatahash" xmlns:w16se="http://schemas.microsoft.com/office/word/2015/wordml/symex" xmlns:wpg="http://schemas.microsoft.com/office/word/2010/wordprocessingGroup" xmlns:wpi="http://schemas.microsoft.com/office/word/2010/wordprocessingInk" xmlns:wne="http://schemas.microsoft.com/office/word/2006/wordml" xmlns:wps="http://schemas.microsoft.com/office/word/2010/wordprocessingShape" mc:Ignorable="w14 w15 w16se w16cid w16 w16cex w16sdtdh wp14">
   <w:abstractNum w:abstractNumId="0" w15:restartNumberingAfterBreak="0">
+    <w:nsid w:val="0C9F7388"/>
+    <w:multiLevelType w:val="hybridMultilevel"/>
+    <w:tmpl w:val="0DA4CA2A"/>
+    <w:lvl w:ilvl="0" w:tplc="04220001">
+      <w:start w:val="1"/>
+      <w:numFmt w:val="bullet"/>
+      <w:lvlText w:val=""/>
+      <w:lvlJc w:val="left"/>
+      <w:pPr>
+        <w:ind w:left="1152" w:hanging="360"/>
+      </w:pPr>
+      <w:rPr>
+        <w:rFonts w:ascii="Symbol" w:hAnsi="Symbol" w:hint="default"/>
+      </w:rPr>
+    </w:lvl>
+    <w:lvl w:ilvl="1" w:tplc="04220003" w:tentative="1">
+      <w:start w:val="1"/>
+      <w:numFmt w:val="bullet"/>
+      <w:lvlText w:val="o"/>
+      <w:lvlJc w:val="left"/>
+      <w:pPr>
+        <w:ind w:left="1872" w:hanging="360"/>
+      </w:pPr>
+      <w:rPr>
+        <w:rFonts w:ascii="Courier New" w:hAnsi="Courier New" w:cs="Courier New" w:hint="default"/>
+      </w:rPr>
+    </w:lvl>
+    <w:lvl w:ilvl="2" w:tplc="04220005" w:tentative="1">
+      <w:start w:val="1"/>
+      <w:numFmt w:val="bullet"/>
+      <w:lvlText w:val=""/>
+      <w:lvlJc w:val="left"/>
+      <w:pPr>
+        <w:ind w:left="2592" w:hanging="360"/>
+      </w:pPr>
+      <w:rPr>
+        <w:rFonts w:ascii="Wingdings" w:hAnsi="Wingdings" w:hint="default"/>
+      </w:rPr>
+    </w:lvl>
+    <w:lvl w:ilvl="3" w:tplc="04220001" w:tentative="1">
+      <w:start w:val="1"/>
+      <w:numFmt w:val="bullet"/>
+      <w:lvlText w:val=""/>
+      <w:lvlJc w:val="left"/>
+      <w:pPr>
+        <w:ind w:left="3312" w:hanging="360"/>
+      </w:pPr>
+      <w:rPr>
+        <w:rFonts w:ascii="Symbol" w:hAnsi="Symbol" w:hint="default"/>
+      </w:rPr>
+    </w:lvl>
+    <w:lvl w:ilvl="4" w:tplc="04220003" w:tentative="1">
+      <w:start w:val="1"/>
+      <w:numFmt w:val="bullet"/>
+      <w:lvlText w:val="o"/>
+      <w:lvlJc w:val="left"/>
+      <w:pPr>
+        <w:ind w:left="4032" w:hanging="360"/>
+      </w:pPr>
+      <w:rPr>
+        <w:rFonts w:ascii="Courier New" w:hAnsi="Courier New" w:cs="Courier New" w:hint="default"/>
+      </w:rPr>
+    </w:lvl>
+    <w:lvl w:ilvl="5" w:tplc="04220005" w:tentative="1">
+      <w:start w:val="1"/>
+      <w:numFmt w:val="bullet"/>
+      <w:lvlText w:val=""/>
+      <w:lvlJc w:val="left"/>
+      <w:pPr>
+        <w:ind w:left="4752" w:hanging="360"/>
+      </w:pPr>
+      <w:rPr>
+        <w:rFonts w:ascii="Wingdings" w:hAnsi="Wingdings" w:hint="default"/>
+      </w:rPr>
+    </w:lvl>
+    <w:lvl w:ilvl="6" w:tplc="04220001" w:tentative="1">
+      <w:start w:val="1"/>
+      <w:numFmt w:val="bullet"/>
+      <w:lvlText w:val=""/>
+      <w:lvlJc w:val="left"/>
+      <w:pPr>
+        <w:ind w:left="5472" w:hanging="360"/>
+      </w:pPr>
+      <w:rPr>
+        <w:rFonts w:ascii="Symbol" w:hAnsi="Symbol" w:hint="default"/>
+      </w:rPr>
+    </w:lvl>
+    <w:lvl w:ilvl="7" w:tplc="04220003" w:tentative="1">
+      <w:start w:val="1"/>
+      <w:numFmt w:val="bullet"/>
+      <w:lvlText w:val="o"/>
+      <w:lvlJc w:val="left"/>
+      <w:pPr>
+        <w:ind w:left="6192" w:hanging="360"/>
+      </w:pPr>
+      <w:rPr>
+        <w:rFonts w:ascii="Courier New" w:hAnsi="Courier New" w:cs="Courier New" w:hint="default"/>
+      </w:rPr>
+    </w:lvl>
+    <w:lvl w:ilvl="8" w:tplc="04220005" w:tentative="1">
+      <w:start w:val="1"/>
+      <w:numFmt w:val="bullet"/>
+      <w:lvlText w:val=""/>
+      <w:lvlJc w:val="left"/>
+      <w:pPr>
+        <w:ind w:left="6912" w:hanging="360"/>
+      </w:pPr>
+      <w:rPr>
+        <w:rFonts w:ascii="Wingdings" w:hAnsi="Wingdings" w:hint="default"/>
+      </w:rPr>
+    </w:lvl>
+  </w:abstractNum>
+  <w:abstractNum w:abstractNumId="1" w15:restartNumberingAfterBreak="0">
     <w:nsid w:val="0FC66341"/>
     <w:multiLevelType w:val="hybridMultilevel"/>
     <w:tmpl w:val="EB70ABF2"/>
@@ -809,7 +2052,7 @@
       </w:pPr>
     </w:lvl>
   </w:abstractNum>
-  <w:abstractNum w:abstractNumId="1" w15:restartNumberingAfterBreak="0">
+  <w:abstractNum w:abstractNumId="2" w15:restartNumberingAfterBreak="0">
     <w:nsid w:val="16B37445"/>
     <w:multiLevelType w:val="hybridMultilevel"/>
     <w:tmpl w:val="7876D230"/>
@@ -922,7 +2165,7 @@
       </w:rPr>
     </w:lvl>
   </w:abstractNum>
-  <w:abstractNum w:abstractNumId="2" w15:restartNumberingAfterBreak="0">
+  <w:abstractNum w:abstractNumId="3" w15:restartNumberingAfterBreak="0">
     <w:nsid w:val="17DF6F55"/>
     <w:multiLevelType w:val="hybridMultilevel"/>
     <w:tmpl w:val="E2DE11CA"/>
@@ -1008,7 +2251,7 @@
       </w:pPr>
     </w:lvl>
   </w:abstractNum>
-  <w:abstractNum w:abstractNumId="3" w15:restartNumberingAfterBreak="0">
+  <w:abstractNum w:abstractNumId="4" w15:restartNumberingAfterBreak="0">
     <w:nsid w:val="4BC91B58"/>
     <w:multiLevelType w:val="hybridMultilevel"/>
     <w:tmpl w:val="1284BC14"/>
@@ -1097,7 +2340,7 @@
       </w:pPr>
     </w:lvl>
   </w:abstractNum>
-  <w:abstractNum w:abstractNumId="4" w15:restartNumberingAfterBreak="0">
+  <w:abstractNum w:abstractNumId="5" w15:restartNumberingAfterBreak="0">
     <w:nsid w:val="58BE44F6"/>
     <w:multiLevelType w:val="hybridMultilevel"/>
     <w:tmpl w:val="45A64BD4"/>
@@ -1186,7 +2429,7 @@
       </w:pPr>
     </w:lvl>
   </w:abstractNum>
-  <w:abstractNum w:abstractNumId="5" w15:restartNumberingAfterBreak="0">
+  <w:abstractNum w:abstractNumId="6" w15:restartNumberingAfterBreak="0">
     <w:nsid w:val="627576D6"/>
     <w:multiLevelType w:val="multilevel"/>
     <w:tmpl w:val="9B5C905C"/>
@@ -1299,7 +2542,7 @@
       </w:pPr>
     </w:lvl>
   </w:abstractNum>
-  <w:abstractNum w:abstractNumId="6" w15:restartNumberingAfterBreak="0">
+  <w:abstractNum w:abstractNumId="7" w15:restartNumberingAfterBreak="0">
     <w:nsid w:val="67A2726B"/>
     <w:multiLevelType w:val="hybridMultilevel"/>
     <w:tmpl w:val="26D6317C"/>
@@ -1414,7 +2657,96 @@
       </w:rPr>
     </w:lvl>
   </w:abstractNum>
-  <w:abstractNum w:abstractNumId="7" w15:restartNumberingAfterBreak="0">
+  <w:abstractNum w:abstractNumId="8" w15:restartNumberingAfterBreak="0">
+    <w:nsid w:val="71B175BC"/>
+    <w:multiLevelType w:val="hybridMultilevel"/>
+    <w:tmpl w:val="F3F6ED7A"/>
+    <w:lvl w:ilvl="0" w:tplc="B7B05BB6">
+      <w:start w:val="1"/>
+      <w:numFmt w:val="decimal"/>
+      <w:lvlText w:val="%1."/>
+      <w:lvlJc w:val="left"/>
+      <w:pPr>
+        <w:ind w:left="1636" w:hanging="360"/>
+      </w:pPr>
+      <w:rPr>
+        <w:rFonts w:hint="default"/>
+      </w:rPr>
+    </w:lvl>
+    <w:lvl w:ilvl="1" w:tplc="04220019" w:tentative="1">
+      <w:start w:val="1"/>
+      <w:numFmt w:val="lowerLetter"/>
+      <w:lvlText w:val="%2."/>
+      <w:lvlJc w:val="left"/>
+      <w:pPr>
+        <w:ind w:left="1440" w:hanging="360"/>
+      </w:pPr>
+    </w:lvl>
+    <w:lvl w:ilvl="2" w:tplc="0422001B" w:tentative="1">
+      <w:start w:val="1"/>
+      <w:numFmt w:val="lowerRoman"/>
+      <w:lvlText w:val="%3."/>
+      <w:lvlJc w:val="right"/>
+      <w:pPr>
+        <w:ind w:left="2160" w:hanging="180"/>
+      </w:pPr>
+    </w:lvl>
+    <w:lvl w:ilvl="3" w:tplc="0422000F" w:tentative="1">
+      <w:start w:val="1"/>
+      <w:numFmt w:val="decimal"/>
+      <w:lvlText w:val="%4."/>
+      <w:lvlJc w:val="left"/>
+      <w:pPr>
+        <w:ind w:left="2880" w:hanging="360"/>
+      </w:pPr>
+    </w:lvl>
+    <w:lvl w:ilvl="4" w:tplc="04220019" w:tentative="1">
+      <w:start w:val="1"/>
+      <w:numFmt w:val="lowerLetter"/>
+      <w:lvlText w:val="%5."/>
+      <w:lvlJc w:val="left"/>
+      <w:pPr>
+        <w:ind w:left="3600" w:hanging="360"/>
+      </w:pPr>
+    </w:lvl>
+    <w:lvl w:ilvl="5" w:tplc="0422001B" w:tentative="1">
+      <w:start w:val="1"/>
+      <w:numFmt w:val="lowerRoman"/>
+      <w:lvlText w:val="%6."/>
+      <w:lvlJc w:val="right"/>
+      <w:pPr>
+        <w:ind w:left="4320" w:hanging="180"/>
+      </w:pPr>
+    </w:lvl>
+    <w:lvl w:ilvl="6" w:tplc="0422000F" w:tentative="1">
+      <w:start w:val="1"/>
+      <w:numFmt w:val="decimal"/>
+      <w:lvlText w:val="%7."/>
+      <w:lvlJc w:val="left"/>
+      <w:pPr>
+        <w:ind w:left="5040" w:hanging="360"/>
+      </w:pPr>
+    </w:lvl>
+    <w:lvl w:ilvl="7" w:tplc="04220019" w:tentative="1">
+      <w:start w:val="1"/>
+      <w:numFmt w:val="lowerLetter"/>
+      <w:lvlText w:val="%8."/>
+      <w:lvlJc w:val="left"/>
+      <w:pPr>
+        <w:ind w:left="5760" w:hanging="360"/>
+      </w:pPr>
+    </w:lvl>
+    <w:lvl w:ilvl="8" w:tplc="0422001B" w:tentative="1">
+      <w:start w:val="1"/>
+      <w:numFmt w:val="lowerRoman"/>
+      <w:lvlText w:val="%9."/>
+      <w:lvlJc w:val="right"/>
+      <w:pPr>
+        <w:ind w:left="6480" w:hanging="180"/>
+      </w:pPr>
+    </w:lvl>
+  </w:abstractNum>
+  <w:abstractNum w:abstractNumId="9" w15:restartNumberingAfterBreak="0">
     <w:nsid w:val="79D5381C"/>
     <w:multiLevelType w:val="hybridMultilevel"/>
     <w:tmpl w:val="9A1CC0B0"/>
@@ -1500,35 +2832,41 @@
       </w:pPr>
     </w:lvl>
   </w:abstractNum>
-  <w:num w:numId="1">
+  <w:num w:numId="1" w16cid:durableId="19866814">
+    <w:abstractNumId w:val="5"/>
+  </w:num>
+  <w:num w:numId="2" w16cid:durableId="386032076">
+    <w:abstractNumId w:val="6"/>
+  </w:num>
+  <w:num w:numId="3" w16cid:durableId="1853566074">
+    <w:abstractNumId w:val="2"/>
+  </w:num>
+  <w:num w:numId="4" w16cid:durableId="629439095">
+    <w:abstractNumId w:val="3"/>
+  </w:num>
+  <w:num w:numId="5" w16cid:durableId="602495442">
+    <w:abstractNumId w:val="1"/>
+  </w:num>
+  <w:num w:numId="6" w16cid:durableId="2044361151">
+    <w:abstractNumId w:val="7"/>
+  </w:num>
+  <w:num w:numId="7" w16cid:durableId="1441605269">
     <w:abstractNumId w:val="4"/>
   </w:num>
-  <w:num w:numId="2">
-    <w:abstractNumId w:val="5"/>
+  <w:num w:numId="8" w16cid:durableId="1269659857">
+    <w:abstractNumId w:val="9"/>
   </w:num>
-  <w:num w:numId="3">
-    <w:abstractNumId w:val="1"/>
+  <w:num w:numId="9" w16cid:durableId="499780319">
+    <w:abstractNumId w:val="8"/>
   </w:num>
-  <w:num w:numId="4">
-    <w:abstractNumId w:val="2"/>
-  </w:num>
-  <w:num w:numId="5">
+  <w:num w:numId="10" w16cid:durableId="2137479712">
     <w:abstractNumId w:val="0"/>
-  </w:num>
-  <w:num w:numId="6">
-    <w:abstractNumId w:val="6"/>
-  </w:num>
-  <w:num w:numId="7">
-    <w:abstractNumId w:val="3"/>
-  </w:num>
-  <w:num w:numId="8">
-    <w:abstractNumId w:val="7"/>
   </w:num>
 </w:numbering>
 </file>
 
 <file path=word/styles.xml><?xml version="1.0" encoding="utf-8"?>
-<w:styles xmlns:mc="http://schemas.openxmlformats.org/markup-compatibility/2006" xmlns:r="http://schemas.openxmlformats.org/officeDocument/2006/relationships" xmlns:w="http://schemas.openxmlformats.org/wordprocessingml/2006/main" xmlns:w14="http://schemas.microsoft.com/office/word/2010/wordml" xmlns:w15="http://schemas.microsoft.com/office/word/2012/wordml" mc:Ignorable="w14 w15">
+<w:styles xmlns:mc="http://schemas.openxmlformats.org/markup-compatibility/2006" xmlns:r="http://schemas.openxmlformats.org/officeDocument/2006/relationships" xmlns:w="http://schemas.openxmlformats.org/wordprocessingml/2006/main" xmlns:w14="http://schemas.microsoft.com/office/word/2010/wordml" xmlns:w15="http://schemas.microsoft.com/office/word/2012/wordml" xmlns:w16cex="http://schemas.microsoft.com/office/word/2018/wordml/cex" xmlns:w16cid="http://schemas.microsoft.com/office/word/2016/wordml/cid" xmlns:w16="http://schemas.microsoft.com/office/word/2018/wordml" xmlns:w16sdtdh="http://schemas.microsoft.com/office/word/2020/wordml/sdtdatahash" xmlns:w16se="http://schemas.microsoft.com/office/word/2015/wordml/symex" mc:Ignorable="w14 w15 w16se w16cid w16 w16cex w16sdtdh">
   <w:docDefaults>
     <w:rPrDefault>
       <w:rPr>
@@ -1536,7 +2874,7 @@
         <w:kern w:val="2"/>
         <w:sz w:val="22"/>
         <w:szCs w:val="22"/>
-        <w:lang w:val="aa-ET" w:eastAsia="en-US" w:bidi="ar-SA"/>
+        <w:lang w:eastAsia="en-US" w:bidi="ar-SA"/>
         <w14:ligatures w14:val="standardContextual"/>
       </w:rPr>
     </w:rPrDefault>
@@ -1546,7 +2884,7 @@
       </w:pPr>
     </w:pPrDefault>
   </w:docDefaults>
-  <w:latentStyles w:defLockedState="0" w:defUIPriority="99" w:defSemiHidden="0" w:defUnhideWhenUsed="0" w:defQFormat="0" w:count="371">
+  <w:latentStyles w:defLockedState="0" w:defUIPriority="99" w:defSemiHidden="0" w:defUnhideWhenUsed="0" w:defQFormat="0" w:count="376">
     <w:lsdException w:name="Normal" w:uiPriority="0" w:qFormat="1"/>
     <w:lsdException w:name="heading 1" w:uiPriority="9" w:qFormat="1"/>
     <w:lsdException w:name="heading 2" w:semiHidden="1" w:uiPriority="9" w:unhideWhenUsed="1" w:qFormat="1"/>
@@ -1918,6 +3256,11 @@
     <w:lsdException w:name="List Table 5 Dark Accent 6" w:uiPriority="50"/>
     <w:lsdException w:name="List Table 6 Colorful Accent 6" w:uiPriority="51"/>
     <w:lsdException w:name="List Table 7 Colorful Accent 6" w:uiPriority="52"/>
+    <w:lsdException w:name="Mention" w:semiHidden="1" w:unhideWhenUsed="1"/>
+    <w:lsdException w:name="Smart Hyperlink" w:semiHidden="1" w:unhideWhenUsed="1"/>
+    <w:lsdException w:name="Hashtag" w:semiHidden="1" w:unhideWhenUsed="1"/>
+    <w:lsdException w:name="Unresolved Mention" w:semiHidden="1" w:unhideWhenUsed="1"/>
+    <w:lsdException w:name="Smart Link" w:semiHidden="1" w:unhideWhenUsed="1"/>
   </w:latentStyles>
   <w:style w:type="paragraph" w:default="1" w:styleId="a">
     <w:name w:val="Normal"/>
@@ -1941,7 +3284,7 @@
       <w:kern w:val="36"/>
       <w:sz w:val="48"/>
       <w:szCs w:val="48"/>
-      <w:lang w:eastAsia="aa-ET"/>
+      <w:lang/>
       <w14:ligatures w14:val="none"/>
     </w:rPr>
   </w:style>
@@ -1985,7 +3328,7 @@
       <w:kern w:val="36"/>
       <w:sz w:val="48"/>
       <w:szCs w:val="48"/>
-      <w:lang w:val="aa-ET" w:eastAsia="aa-ET"/>
+      <w:lang/>
       <w14:ligatures w14:val="none"/>
     </w:rPr>
   </w:style>
@@ -2339,4 +3682,16 @@
     </a:ext>
   </a:extLst>
 </a:theme>
+</file>
+
+<file path=customXml/item1.xml><?xml version="1.0" encoding="utf-8"?>
+<b:Sources xmlns:b="http://schemas.openxmlformats.org/officeDocument/2006/bibliography" xmlns="http://schemas.openxmlformats.org/officeDocument/2006/bibliography" SelectedStyle="\APASixthEditionOfficeOnline.xsl" StyleName="APA" Version="6"/>
+</file>
+
+<file path=customXml/itemProps1.xml><?xml version="1.0" encoding="utf-8"?>
+<ds:datastoreItem xmlns:ds="http://schemas.openxmlformats.org/officeDocument/2006/customXml" ds:itemID="{A4B7DE4C-9E40-476E-A024-40D0A2424DF5}">
+  <ds:schemaRefs>
+    <ds:schemaRef ds:uri="http://schemas.openxmlformats.org/officeDocument/2006/bibliography"/>
+  </ds:schemaRefs>
+</ds:datastoreItem>
 </file>
</xml_diff>